<commit_message>
Refactor UI text in JavaScript and HTML files for consistency and clarity; remove emojis from titles and notifications for a cleaner look. Update notification messages to enhance readability and user experience. Adjust document formatting in Word file to improve layout and clarity.
</commit_message>
<xml_diff>
--- a/CSC12004-PHAN-TICH-THIET-KE-HE-THONG-THONG-TIN/main.docx
+++ b/CSC12004-PHAN-TICH-THIET-KE-HE-THONG-THONG-TIN/main.docx
@@ -4420,8 +4420,8 @@
           <w:i/>
           <w:iCs/>
           <w:color w:val="2F5496" w:themeColor="accent1" w:themeShade="BF"/>
-          <w:sz w:val="32"/>
-          <w:szCs w:val="32"/>
+          <w:sz w:val="26"/>
+          <w:szCs w:val="26"/>
           <w:lang w:val="en-US"/>
         </w:rPr>
       </w:pPr>
@@ -4431,8 +4431,8 @@
           <w:i/>
           <w:iCs/>
           <w:color w:val="2F5496" w:themeColor="accent1" w:themeShade="BF"/>
-          <w:sz w:val="32"/>
-          <w:szCs w:val="32"/>
+          <w:sz w:val="26"/>
+          <w:szCs w:val="26"/>
           <w:lang w:val="en-US"/>
         </w:rPr>
         <w:t>Do nội dung “Yêu cầu đồ án” và “Thang điểm” cũng như cấu trúc file mẫu báo cáo đồ án đều không giống nhau 100% nên nhóm làm việc với cấu trúc giống như mô tả trong thang điểm</w:t>
@@ -4443,8 +4443,8 @@
           <w:i/>
           <w:iCs/>
           <w:color w:val="2F5496" w:themeColor="accent1" w:themeShade="BF"/>
-          <w:sz w:val="32"/>
-          <w:szCs w:val="32"/>
+          <w:sz w:val="26"/>
+          <w:szCs w:val="26"/>
           <w:lang w:val="en-US"/>
         </w:rPr>
         <w:t>.</w:t>
@@ -4457,6 +4457,8 @@
         <w:rPr>
           <w:rFonts w:ascii="Cambria" w:hAnsi="Cambria" w:cstheme="majorHAnsi"/>
           <w:color w:val="345A8A"/>
+          <w:sz w:val="26"/>
+          <w:szCs w:val="26"/>
           <w:lang w:val="en-US"/>
         </w:rPr>
       </w:pPr>
@@ -4746,8 +4748,18 @@
                 <w:rFonts w:ascii="Cambria" w:hAnsi="Cambria" w:cstheme="majorHAnsi"/>
                 <w:sz w:val="26"/>
                 <w:szCs w:val="26"/>
+                <w:lang w:val="en-US"/>
               </w:rPr>
             </w:pPr>
+            <w:r>
+              <w:rPr>
+                <w:rFonts w:ascii="Cambria" w:hAnsi="Cambria" w:cstheme="majorHAnsi"/>
+                <w:sz w:val="26"/>
+                <w:szCs w:val="26"/>
+                <w:lang w:val="en-US"/>
+              </w:rPr>
+              <w:t>25%</w:t>
+            </w:r>
           </w:p>
         </w:tc>
       </w:tr>
@@ -4844,6 +4856,15 @@
                 <w:szCs w:val="26"/>
               </w:rPr>
             </w:pPr>
+            <w:r>
+              <w:rPr>
+                <w:rFonts w:ascii="Cambria" w:hAnsi="Cambria" w:cstheme="majorHAnsi"/>
+                <w:sz w:val="26"/>
+                <w:szCs w:val="26"/>
+                <w:lang w:val="en-US"/>
+              </w:rPr>
+              <w:t>25%</w:t>
+            </w:r>
           </w:p>
         </w:tc>
       </w:tr>
@@ -4940,6 +4961,15 @@
                 <w:szCs w:val="26"/>
               </w:rPr>
             </w:pPr>
+            <w:r>
+              <w:rPr>
+                <w:rFonts w:ascii="Cambria" w:hAnsi="Cambria" w:cstheme="majorHAnsi"/>
+                <w:sz w:val="26"/>
+                <w:szCs w:val="26"/>
+                <w:lang w:val="en-US"/>
+              </w:rPr>
+              <w:t>25%</w:t>
+            </w:r>
           </w:p>
         </w:tc>
       </w:tr>
@@ -5036,6 +5066,15 @@
                 <w:szCs w:val="26"/>
               </w:rPr>
             </w:pPr>
+            <w:r>
+              <w:rPr>
+                <w:rFonts w:ascii="Cambria" w:hAnsi="Cambria" w:cstheme="majorHAnsi"/>
+                <w:sz w:val="26"/>
+                <w:szCs w:val="26"/>
+                <w:lang w:val="en-US"/>
+              </w:rPr>
+              <w:t>25%</w:t>
+            </w:r>
           </w:p>
         </w:tc>
       </w:tr>
@@ -5052,6 +5091,30 @@
           <w:lang w:val="en-US"/>
         </w:rPr>
       </w:pPr>
+    </w:p>
+    <w:p>
+      <w:pPr>
+        <w:spacing w:line="360" w:lineRule="auto"/>
+        <w:rPr>
+          <w:rFonts w:ascii="Cambria" w:hAnsi="Cambria" w:cstheme="majorHAnsi"/>
+          <w:i/>
+          <w:iCs/>
+          <w:sz w:val="26"/>
+          <w:szCs w:val="26"/>
+          <w:lang w:val="en-US"/>
+        </w:rPr>
+      </w:pPr>
+      <w:r>
+        <w:rPr>
+          <w:rFonts w:ascii="Cambria" w:hAnsi="Cambria" w:cstheme="majorHAnsi"/>
+          <w:i/>
+          <w:iCs/>
+          <w:sz w:val="26"/>
+          <w:szCs w:val="26"/>
+          <w:lang w:val="en-US"/>
+        </w:rPr>
+        <w:t>Các nhiệm vụ, từng phần của đồ án đều được cả nhóm chia ra làm công bằng, họp nhóm onl 2 lần mỗi tuần.</w:t>
+      </w:r>
     </w:p>
     <w:p>
       <w:pPr>
@@ -5127,8 +5190,8 @@
       <w:r>
         <w:rPr>
           <w:noProof/>
-          <w:sz w:val="0"/>
-          <w:szCs w:val="0"/>
+          <w:sz w:val="26"/>
+          <w:szCs w:val="26"/>
         </w:rPr>
         <w:lastRenderedPageBreak/>
         <w:drawing>
@@ -5641,6 +5704,7 @@
                 <w:szCs w:val="26"/>
                 <w:lang w:val="en-US"/>
               </w:rPr>
+              <w:lastRenderedPageBreak/>
               <w:t>Thực hiện UC Xét duyệt hồ sơ đề tài.</w:t>
             </w:r>
           </w:p>
@@ -5665,7 +5729,6 @@
                 <w:szCs w:val="26"/>
                 <w:lang w:val="en-US"/>
               </w:rPr>
-              <w:lastRenderedPageBreak/>
               <w:t>Nếu đề tài được phê duyệt, nhân viên xác nhận trạng thái đề tài sang “Đang thực hiện”.</w:t>
             </w:r>
           </w:p>
@@ -6406,6 +6469,7 @@
                 <w:szCs w:val="26"/>
                 <w:lang w:val="en-US"/>
               </w:rPr>
+              <w:lastRenderedPageBreak/>
               <w:t>Quay lại bước 1.</w:t>
             </w:r>
           </w:p>
@@ -6454,7 +6518,6 @@
           <w:szCs w:val="26"/>
           <w:lang w:val="en-US"/>
         </w:rPr>
-        <w:lastRenderedPageBreak/>
         <w:t xml:space="preserve"> </w:t>
       </w:r>
       <w:r>
@@ -7292,6 +7355,7 @@
                 <w:szCs w:val="26"/>
                 <w:lang w:val="en-US"/>
               </w:rPr>
+              <w:lastRenderedPageBreak/>
               <w:t>UC mô tả quy trình thông báo, hướng dẫn người dùng chỉnh sửa và cập nhật hồ sơ lên hệ thống.</w:t>
             </w:r>
           </w:p>
@@ -8183,6 +8247,7 @@
                 <w:sz w:val="26"/>
                 <w:szCs w:val="26"/>
               </w:rPr>
+              <w:lastRenderedPageBreak/>
               <w:t>Mô Tả</w:t>
             </w:r>
           </w:p>
@@ -8284,7 +8349,6 @@
                 <w:sz w:val="26"/>
                 <w:szCs w:val="26"/>
               </w:rPr>
-              <w:lastRenderedPageBreak/>
               <w:t>Dòng Cơ Bản</w:t>
             </w:r>
           </w:p>
@@ -8916,6 +8980,7 @@
                 <w:sz w:val="26"/>
                 <w:szCs w:val="26"/>
               </w:rPr>
+              <w:lastRenderedPageBreak/>
               <w:t>Dòng Cơ Bản</w:t>
             </w:r>
           </w:p>
@@ -8975,7 +9040,6 @@
                 <w:sz w:val="26"/>
                 <w:szCs w:val="26"/>
               </w:rPr>
-              <w:lastRenderedPageBreak/>
               <w:t>Nhân viên nhập thông tin đề tài vào danh sách chờ đánh giá trên hệ thống.</w:t>
             </w:r>
           </w:p>
@@ -9266,7 +9330,6 @@
                 <w:sz w:val="26"/>
                 <w:szCs w:val="26"/>
               </w:rPr>
-              <w:lastRenderedPageBreak/>
               <w:t>Dòng Thay Thế</w:t>
             </w:r>
           </w:p>
@@ -9578,6 +9641,7 @@
                 <w:sz w:val="26"/>
                 <w:szCs w:val="26"/>
               </w:rPr>
+              <w:lastRenderedPageBreak/>
               <w:t>Tên Use Case</w:t>
             </w:r>
           </w:p>
@@ -9618,18 +9682,7 @@
                 <w:szCs w:val="26"/>
                 <w:lang w:val="en-US"/>
               </w:rPr>
-              <w:t xml:space="preserve"> </w:t>
-            </w:r>
-            <w:r>
-              <w:rPr>
-                <w:rFonts w:ascii="Cambria" w:eastAsia="Times New Roman" w:hAnsi="Cambria" w:cstheme="majorHAnsi"/>
-                <w:b/>
-                <w:bCs/>
-                <w:sz w:val="26"/>
-                <w:szCs w:val="26"/>
-                <w:lang w:val="en-US"/>
-              </w:rPr>
-              <w:t>Nghiệm Thu</w:t>
+              <w:t xml:space="preserve"> Nghiệm Thu</w:t>
             </w:r>
           </w:p>
         </w:tc>
@@ -9699,16 +9752,7 @@
                 <w:sz w:val="26"/>
                 <w:szCs w:val="26"/>
               </w:rPr>
-              <w:t>nghiệm thu</w:t>
-            </w:r>
-            <w:r>
-              <w:rPr>
-                <w:rFonts w:ascii="Cambria" w:eastAsia="Times New Roman" w:hAnsi="Cambria" w:cstheme="majorHAnsi"/>
-                <w:color w:val="000000"/>
-                <w:sz w:val="26"/>
-                <w:szCs w:val="26"/>
-              </w:rPr>
-              <w:t xml:space="preserve"> </w:t>
+              <w:t xml:space="preserve">nghiệm thu </w:t>
             </w:r>
             <w:r>
               <w:rPr>
@@ -9748,7 +9792,6 @@
                 <w:sz w:val="26"/>
                 <w:szCs w:val="26"/>
               </w:rPr>
-              <w:lastRenderedPageBreak/>
               <w:t>UC mô tả quá trình kiểm tra và chuyển hồ sơ đến hội đồng nghiệm thu.</w:t>
             </w:r>
           </w:p>
@@ -9775,7 +9818,6 @@
                 <w:sz w:val="26"/>
                 <w:szCs w:val="26"/>
               </w:rPr>
-              <w:lastRenderedPageBreak/>
               <w:t>Dòng Cơ Bản</w:t>
             </w:r>
           </w:p>
@@ -10311,6 +10353,7 @@
                 <w:sz w:val="26"/>
                 <w:szCs w:val="26"/>
               </w:rPr>
+              <w:lastRenderedPageBreak/>
               <w:t xml:space="preserve">UC mô tả quá trình </w:t>
             </w:r>
             <w:r>
@@ -10373,6 +10416,7 @@
                 <w:sz w:val="26"/>
                 <w:szCs w:val="26"/>
               </w:rPr>
+              <w:lastRenderedPageBreak/>
               <w:t>Dòng Cơ Bản</w:t>
             </w:r>
           </w:p>
@@ -10448,7 +10492,6 @@
                 <w:sz w:val="26"/>
                 <w:szCs w:val="26"/>
               </w:rPr>
-              <w:lastRenderedPageBreak/>
               <w:t>Nhân viên tổng hợp kết quả đánh giá</w:t>
             </w:r>
             <w:r>
@@ -10567,7 +10610,6 @@
                 <w:sz w:val="26"/>
                 <w:szCs w:val="26"/>
               </w:rPr>
-              <w:lastRenderedPageBreak/>
               <w:t>Dòng Thay Thế</w:t>
             </w:r>
           </w:p>
@@ -10690,8 +10732,8 @@
       <w:r>
         <w:rPr>
           <w:noProof/>
-          <w:sz w:val="0"/>
-          <w:szCs w:val="0"/>
+          <w:sz w:val="26"/>
+          <w:szCs w:val="26"/>
         </w:rPr>
         <w:lastRenderedPageBreak/>
         <w:drawing>
@@ -10803,8 +10845,8 @@
       <w:r>
         <w:rPr>
           <w:noProof/>
-          <w:sz w:val="0"/>
-          <w:szCs w:val="0"/>
+          <w:sz w:val="26"/>
+          <w:szCs w:val="26"/>
         </w:rPr>
         <w:lastRenderedPageBreak/>
         <w:drawing>
@@ -10911,8 +10953,8 @@
       <w:r>
         <w:rPr>
           <w:noProof/>
-          <w:sz w:val="0"/>
-          <w:szCs w:val="0"/>
+          <w:sz w:val="26"/>
+          <w:szCs w:val="26"/>
         </w:rPr>
         <w:lastRenderedPageBreak/>
         <w:drawing>
@@ -11018,8 +11060,8 @@
       <w:r>
         <w:rPr>
           <w:noProof/>
-          <w:sz w:val="0"/>
-          <w:szCs w:val="0"/>
+          <w:sz w:val="26"/>
+          <w:szCs w:val="26"/>
         </w:rPr>
         <w:lastRenderedPageBreak/>
         <w:drawing>
@@ -11126,8 +11168,8 @@
       <w:r>
         <w:rPr>
           <w:noProof/>
-          <w:sz w:val="0"/>
-          <w:szCs w:val="0"/>
+          <w:sz w:val="26"/>
+          <w:szCs w:val="26"/>
         </w:rPr>
         <w:lastRenderedPageBreak/>
         <w:drawing>
@@ -11234,8 +11276,8 @@
       <w:r>
         <w:rPr>
           <w:noProof/>
-          <w:sz w:val="0"/>
-          <w:szCs w:val="0"/>
+          <w:sz w:val="26"/>
+          <w:szCs w:val="26"/>
         </w:rPr>
         <w:lastRenderedPageBreak/>
         <w:drawing>
@@ -11355,8 +11397,8 @@
       <w:r>
         <w:rPr>
           <w:noProof/>
-          <w:sz w:val="0"/>
-          <w:szCs w:val="0"/>
+          <w:sz w:val="26"/>
+          <w:szCs w:val="26"/>
         </w:rPr>
         <w:drawing>
           <wp:inline distT="0" distB="0" distL="0" distR="0" wp14:anchorId="631E67AA" wp14:editId="2A57AB74">
@@ -11462,8 +11504,8 @@
       <w:r>
         <w:rPr>
           <w:noProof/>
-          <w:sz w:val="0"/>
-          <w:szCs w:val="0"/>
+          <w:sz w:val="26"/>
+          <w:szCs w:val="26"/>
         </w:rPr>
         <w:lastRenderedPageBreak/>
         <w:drawing>
@@ -11570,8 +11612,8 @@
       <w:r>
         <w:rPr>
           <w:noProof/>
-          <w:sz w:val="0"/>
-          <w:szCs w:val="0"/>
+          <w:sz w:val="26"/>
+          <w:szCs w:val="26"/>
         </w:rPr>
         <w:lastRenderedPageBreak/>
         <w:drawing>
@@ -11667,6 +11709,8 @@
         <w:rPr>
           <w:rFonts w:ascii="Cambria" w:hAnsi="Cambria" w:cstheme="majorHAnsi"/>
           <w:noProof/>
+          <w:sz w:val="26"/>
+          <w:szCs w:val="26"/>
         </w:rPr>
         <w:lastRenderedPageBreak/>
         <w:drawing>
@@ -17291,6 +17335,7 @@
   <w:style w:type="character" w:default="1" w:styleId="DefaultParagraphFont">
     <w:name w:val="Default Paragraph Font"/>
     <w:uiPriority w:val="1"/>
+    <w:semiHidden/>
     <w:unhideWhenUsed/>
   </w:style>
   <w:style w:type="table" w:default="1" w:styleId="TableNormal">

</xml_diff>

<commit_message>
docs: chỉnh sửa objejct trong activity, thêm mục bài học rút ra
</commit_message>
<xml_diff>
--- a/CSC12004-PHAN-TICH-THIET-KE-HE-THONG-THONG-TIN/main.docx
+++ b/CSC12004-PHAN-TICH-THIET-KE-HE-THONG-THONG-TIN/main.docx
@@ -1402,7 +1402,7 @@
             </w:rPr>
             <w:fldChar w:fldCharType="separate"/>
           </w:r>
-          <w:hyperlink w:anchor="_Toc213617142" w:history="1">
+          <w:hyperlink w:anchor="_Toc213967229" w:history="1">
             <w:r>
               <w:rPr>
                 <w:rStyle w:val="Hyperlink"/>
@@ -1442,7 +1442,7 @@
                 <w:sz w:val="26"/>
                 <w:szCs w:val="26"/>
               </w:rPr>
-              <w:instrText xml:space="preserve"> PAGEREF _Toc213617142 \h </w:instrText>
+              <w:instrText xml:space="preserve"> PAGEREF _Toc213967229 \h </w:instrText>
             </w:r>
             <w:r>
               <w:rPr>
@@ -1500,7 +1500,7 @@
               <w:lang w:val="en-US"/>
             </w:rPr>
           </w:pPr>
-          <w:hyperlink w:anchor="_Toc213617143" w:history="1">
+          <w:hyperlink w:anchor="_Toc213967230" w:history="1">
             <w:r>
               <w:rPr>
                 <w:rStyle w:val="Hyperlink"/>
@@ -1510,7 +1510,7 @@
                 <w:szCs w:val="26"/>
                 <w:lang w:val="en-US"/>
               </w:rPr>
-              <w:t>II. PHÂN TÍCH USECASE NGHIỆP VỤ</w:t>
+              <w:t>II. PHÂN TÍCH NGHIỆP VỤ</w:t>
             </w:r>
             <w:r>
               <w:rPr>
@@ -1540,7 +1540,7 @@
                 <w:sz w:val="26"/>
                 <w:szCs w:val="26"/>
               </w:rPr>
-              <w:instrText xml:space="preserve"> PAGEREF _Toc213617143 \h </w:instrText>
+              <w:instrText xml:space="preserve"> PAGEREF _Toc213967230 \h </w:instrText>
             </w:r>
             <w:r>
               <w:rPr>
@@ -1599,7 +1599,7 @@
               <w:lang w:val="en-US"/>
             </w:rPr>
           </w:pPr>
-          <w:hyperlink w:anchor="_Toc213617144" w:history="1">
+          <w:hyperlink w:anchor="_Toc213967231" w:history="1">
             <w:r>
               <w:rPr>
                 <w:rStyle w:val="Hyperlink"/>
@@ -1660,7 +1660,7 @@
                 <w:sz w:val="26"/>
                 <w:szCs w:val="26"/>
               </w:rPr>
-              <w:instrText xml:space="preserve"> PAGEREF _Toc213617144 \h </w:instrText>
+              <w:instrText xml:space="preserve"> PAGEREF _Toc213967231 \h </w:instrText>
             </w:r>
             <w:r>
               <w:rPr>
@@ -1719,7 +1719,7 @@
               <w:lang w:val="en-US"/>
             </w:rPr>
           </w:pPr>
-          <w:hyperlink w:anchor="_Toc213617145" w:history="1">
+          <w:hyperlink w:anchor="_Toc213967232" w:history="1">
             <w:r>
               <w:rPr>
                 <w:rStyle w:val="Hyperlink"/>
@@ -1780,7 +1780,7 @@
                 <w:sz w:val="26"/>
                 <w:szCs w:val="26"/>
               </w:rPr>
-              <w:instrText xml:space="preserve"> PAGEREF _Toc213617145 \h </w:instrText>
+              <w:instrText xml:space="preserve"> PAGEREF _Toc213967232 \h </w:instrText>
             </w:r>
             <w:r>
               <w:rPr>
@@ -1809,7 +1809,7 @@
                 <w:sz w:val="26"/>
                 <w:szCs w:val="26"/>
               </w:rPr>
-              <w:t>2</w:t>
+              <w:t>1</w:t>
             </w:r>
             <w:r>
               <w:rPr>
@@ -1833,7 +1833,7 @@
               <w:lang w:val="en-US"/>
             </w:rPr>
           </w:pPr>
-          <w:hyperlink w:anchor="_Toc213617146" w:history="1">
+          <w:hyperlink w:anchor="_Toc213967233" w:history="1">
             <w:r>
               <w:rPr>
                 <w:rStyle w:val="Hyperlink"/>
@@ -1892,7 +1892,7 @@
                 <w:bCs w:val="0"/>
                 <w:webHidden/>
               </w:rPr>
-              <w:instrText xml:space="preserve"> PAGEREF _Toc213617146 \h </w:instrText>
+              <w:instrText xml:space="preserve"> PAGEREF _Toc213967233 \h </w:instrText>
             </w:r>
             <w:r>
               <w:rPr>
@@ -1941,7 +1941,7 @@
               <w:lang w:val="en-US"/>
             </w:rPr>
           </w:pPr>
-          <w:hyperlink w:anchor="_Toc213617147" w:history="1">
+          <w:hyperlink w:anchor="_Toc213967234" w:history="1">
             <w:r>
               <w:rPr>
                 <w:rStyle w:val="Hyperlink"/>
@@ -1998,7 +1998,7 @@
                 <w:bCs w:val="0"/>
                 <w:webHidden/>
               </w:rPr>
-              <w:instrText xml:space="preserve"> PAGEREF _Toc213617147 \h </w:instrText>
+              <w:instrText xml:space="preserve"> PAGEREF _Toc213967234 \h </w:instrText>
             </w:r>
             <w:r>
               <w:rPr>
@@ -2024,7 +2024,7 @@
                 <w:bCs w:val="0"/>
                 <w:webHidden/>
               </w:rPr>
-              <w:t>3</w:t>
+              <w:t>2</w:t>
             </w:r>
             <w:r>
               <w:rPr>
@@ -2047,7 +2047,7 @@
               <w:lang w:val="en-US"/>
             </w:rPr>
           </w:pPr>
-          <w:hyperlink w:anchor="_Toc213617148" w:history="1">
+          <w:hyperlink w:anchor="_Toc213967235" w:history="1">
             <w:r>
               <w:rPr>
                 <w:rStyle w:val="Hyperlink"/>
@@ -2101,7 +2101,7 @@
                 <w:bCs w:val="0"/>
                 <w:webHidden/>
               </w:rPr>
-              <w:instrText xml:space="preserve"> PAGEREF _Toc213617148 \h </w:instrText>
+              <w:instrText xml:space="preserve"> PAGEREF _Toc213967235 \h </w:instrText>
             </w:r>
             <w:r>
               <w:rPr>
@@ -2127,7 +2127,7 @@
                 <w:bCs w:val="0"/>
                 <w:webHidden/>
               </w:rPr>
-              <w:t>4</w:t>
+              <w:t>3</w:t>
             </w:r>
             <w:r>
               <w:rPr>
@@ -2150,7 +2150,7 @@
               <w:lang w:val="en-US"/>
             </w:rPr>
           </w:pPr>
-          <w:hyperlink w:anchor="_Toc213617149" w:history="1">
+          <w:hyperlink w:anchor="_Toc213967236" w:history="1">
             <w:r>
               <w:rPr>
                 <w:rStyle w:val="Hyperlink"/>
@@ -2205,7 +2205,7 @@
                 <w:bCs w:val="0"/>
                 <w:webHidden/>
               </w:rPr>
-              <w:instrText xml:space="preserve"> PAGEREF _Toc213617149 \h </w:instrText>
+              <w:instrText xml:space="preserve"> PAGEREF _Toc213967236 \h </w:instrText>
             </w:r>
             <w:r>
               <w:rPr>
@@ -2254,7 +2254,7 @@
               <w:lang w:val="en-US"/>
             </w:rPr>
           </w:pPr>
-          <w:hyperlink w:anchor="_Toc213617150" w:history="1">
+          <w:hyperlink w:anchor="_Toc213967237" w:history="1">
             <w:r>
               <w:rPr>
                 <w:rStyle w:val="Hyperlink"/>
@@ -2309,7 +2309,7 @@
                 <w:bCs w:val="0"/>
                 <w:webHidden/>
               </w:rPr>
-              <w:instrText xml:space="preserve"> PAGEREF _Toc213617150 \h </w:instrText>
+              <w:instrText xml:space="preserve"> PAGEREF _Toc213967237 \h </w:instrText>
             </w:r>
             <w:r>
               <w:rPr>
@@ -2335,7 +2335,7 @@
                 <w:bCs w:val="0"/>
                 <w:webHidden/>
               </w:rPr>
-              <w:t>5</w:t>
+              <w:t>4</w:t>
             </w:r>
             <w:r>
               <w:rPr>
@@ -2358,7 +2358,7 @@
               <w:lang w:val="en-US"/>
             </w:rPr>
           </w:pPr>
-          <w:hyperlink w:anchor="_Toc213617151" w:history="1">
+          <w:hyperlink w:anchor="_Toc213967238" w:history="1">
             <w:r>
               <w:rPr>
                 <w:rStyle w:val="Hyperlink"/>
@@ -2412,7 +2412,7 @@
                 <w:bCs w:val="0"/>
                 <w:webHidden/>
               </w:rPr>
-              <w:instrText xml:space="preserve"> PAGEREF _Toc213617151 \h </w:instrText>
+              <w:instrText xml:space="preserve"> PAGEREF _Toc213967238 \h </w:instrText>
             </w:r>
             <w:r>
               <w:rPr>
@@ -2461,7 +2461,7 @@
               <w:lang w:val="en-US"/>
             </w:rPr>
           </w:pPr>
-          <w:hyperlink w:anchor="_Toc213617152" w:history="1">
+          <w:hyperlink w:anchor="_Toc213967239" w:history="1">
             <w:r>
               <w:rPr>
                 <w:rStyle w:val="Hyperlink"/>
@@ -2516,7 +2516,7 @@
                 <w:bCs w:val="0"/>
                 <w:webHidden/>
               </w:rPr>
-              <w:instrText xml:space="preserve"> PAGEREF _Toc213617152 \h </w:instrText>
+              <w:instrText xml:space="preserve"> PAGEREF _Toc213967239 \h </w:instrText>
             </w:r>
             <w:r>
               <w:rPr>
@@ -2565,7 +2565,7 @@
               <w:lang w:val="en-US"/>
             </w:rPr>
           </w:pPr>
-          <w:hyperlink w:anchor="_Toc213617153" w:history="1">
+          <w:hyperlink w:anchor="_Toc213967240" w:history="1">
             <w:r>
               <w:rPr>
                 <w:rStyle w:val="Hyperlink"/>
@@ -2648,7 +2648,7 @@
                 <w:bCs w:val="0"/>
                 <w:webHidden/>
               </w:rPr>
-              <w:instrText xml:space="preserve"> PAGEREF _Toc213617153 \h </w:instrText>
+              <w:instrText xml:space="preserve"> PAGEREF _Toc213967240 \h </w:instrText>
             </w:r>
             <w:r>
               <w:rPr>
@@ -2697,7 +2697,7 @@
               <w:lang w:val="en-US"/>
             </w:rPr>
           </w:pPr>
-          <w:hyperlink w:anchor="_Toc213617154" w:history="1">
+          <w:hyperlink w:anchor="_Toc213967241" w:history="1">
             <w:r>
               <w:rPr>
                 <w:rStyle w:val="Hyperlink"/>
@@ -2752,7 +2752,7 @@
                 <w:bCs w:val="0"/>
                 <w:webHidden/>
               </w:rPr>
-              <w:instrText xml:space="preserve"> PAGEREF _Toc213617154 \h </w:instrText>
+              <w:instrText xml:space="preserve"> PAGEREF _Toc213967241 \h </w:instrText>
             </w:r>
             <w:r>
               <w:rPr>
@@ -2807,7 +2807,7 @@
               <w:lang w:val="en-US"/>
             </w:rPr>
           </w:pPr>
-          <w:hyperlink w:anchor="_Toc213617155" w:history="1">
+          <w:hyperlink w:anchor="_Toc213967242" w:history="1">
             <w:r>
               <w:rPr>
                 <w:rStyle w:val="Hyperlink"/>
@@ -2868,7 +2868,7 @@
                 <w:sz w:val="26"/>
                 <w:szCs w:val="26"/>
               </w:rPr>
-              <w:instrText xml:space="preserve"> PAGEREF _Toc213617155 \h </w:instrText>
+              <w:instrText xml:space="preserve"> PAGEREF _Toc213967242 \h </w:instrText>
             </w:r>
             <w:r>
               <w:rPr>
@@ -2897,7 +2897,7 @@
                 <w:sz w:val="26"/>
                 <w:szCs w:val="26"/>
               </w:rPr>
-              <w:t>9</w:t>
+              <w:t>8</w:t>
             </w:r>
             <w:r>
               <w:rPr>
@@ -2921,7 +2921,7 @@
               <w:lang w:val="en-US"/>
             </w:rPr>
           </w:pPr>
-          <w:hyperlink w:anchor="_Toc213617156" w:history="1">
+          <w:hyperlink w:anchor="_Toc213967243" w:history="1">
             <w:r>
               <w:rPr>
                 <w:rStyle w:val="Hyperlink"/>
@@ -2980,7 +2980,7 @@
                 <w:bCs w:val="0"/>
                 <w:webHidden/>
               </w:rPr>
-              <w:instrText xml:space="preserve"> PAGEREF _Toc213617156 \h </w:instrText>
+              <w:instrText xml:space="preserve"> PAGEREF _Toc213967243 \h </w:instrText>
             </w:r>
             <w:r>
               <w:rPr>
@@ -3006,7 +3006,7 @@
                 <w:bCs w:val="0"/>
                 <w:webHidden/>
               </w:rPr>
-              <w:t>9</w:t>
+              <w:t>11</w:t>
             </w:r>
             <w:r>
               <w:rPr>
@@ -3029,7 +3029,7 @@
               <w:lang w:val="en-US"/>
             </w:rPr>
           </w:pPr>
-          <w:hyperlink w:anchor="_Toc213617157" w:history="1">
+          <w:hyperlink w:anchor="_Toc213967244" w:history="1">
             <w:r>
               <w:rPr>
                 <w:rStyle w:val="Hyperlink"/>
@@ -3086,7 +3086,7 @@
                 <w:bCs w:val="0"/>
                 <w:webHidden/>
               </w:rPr>
-              <w:instrText xml:space="preserve"> PAGEREF _Toc213617157 \h </w:instrText>
+              <w:instrText xml:space="preserve"> PAGEREF _Toc213967244 \h </w:instrText>
             </w:r>
             <w:r>
               <w:rPr>
@@ -3112,7 +3112,7 @@
                 <w:bCs w:val="0"/>
                 <w:webHidden/>
               </w:rPr>
-              <w:t>10</w:t>
+              <w:t>13</w:t>
             </w:r>
             <w:r>
               <w:rPr>
@@ -3135,7 +3135,7 @@
               <w:lang w:val="en-US"/>
             </w:rPr>
           </w:pPr>
-          <w:hyperlink w:anchor="_Toc213617158" w:history="1">
+          <w:hyperlink w:anchor="_Toc213967245" w:history="1">
             <w:r>
               <w:rPr>
                 <w:rStyle w:val="Hyperlink"/>
@@ -3190,7 +3190,7 @@
                 <w:bCs w:val="0"/>
                 <w:webHidden/>
               </w:rPr>
-              <w:instrText xml:space="preserve"> PAGEREF _Toc213617158 \h </w:instrText>
+              <w:instrText xml:space="preserve"> PAGEREF _Toc213967245 \h </w:instrText>
             </w:r>
             <w:r>
               <w:rPr>
@@ -3216,7 +3216,7 @@
                 <w:bCs w:val="0"/>
                 <w:webHidden/>
               </w:rPr>
-              <w:t>11</w:t>
+              <w:t>13</w:t>
             </w:r>
             <w:r>
               <w:rPr>
@@ -3239,7 +3239,7 @@
               <w:lang w:val="en-US"/>
             </w:rPr>
           </w:pPr>
-          <w:hyperlink w:anchor="_Toc213617159" w:history="1">
+          <w:hyperlink w:anchor="_Toc213967246" w:history="1">
             <w:r>
               <w:rPr>
                 <w:rStyle w:val="Hyperlink"/>
@@ -3294,7 +3294,7 @@
                 <w:bCs w:val="0"/>
                 <w:webHidden/>
               </w:rPr>
-              <w:instrText xml:space="preserve"> PAGEREF _Toc213617159 \h </w:instrText>
+              <w:instrText xml:space="preserve"> PAGEREF _Toc213967246 \h </w:instrText>
             </w:r>
             <w:r>
               <w:rPr>
@@ -3320,7 +3320,7 @@
                 <w:bCs w:val="0"/>
                 <w:webHidden/>
               </w:rPr>
-              <w:t>12</w:t>
+              <w:t>14</w:t>
             </w:r>
             <w:r>
               <w:rPr>
@@ -3343,7 +3343,7 @@
               <w:lang w:val="en-US"/>
             </w:rPr>
           </w:pPr>
-          <w:hyperlink w:anchor="_Toc213617160" w:history="1">
+          <w:hyperlink w:anchor="_Toc213967247" w:history="1">
             <w:r>
               <w:rPr>
                 <w:rStyle w:val="Hyperlink"/>
@@ -3398,7 +3398,7 @@
                 <w:bCs w:val="0"/>
                 <w:webHidden/>
               </w:rPr>
-              <w:instrText xml:space="preserve"> PAGEREF _Toc213617160 \h </w:instrText>
+              <w:instrText xml:space="preserve"> PAGEREF _Toc213967247 \h </w:instrText>
             </w:r>
             <w:r>
               <w:rPr>
@@ -3424,7 +3424,7 @@
                 <w:bCs w:val="0"/>
                 <w:webHidden/>
               </w:rPr>
-              <w:t>13</w:t>
+              <w:t>15</w:t>
             </w:r>
             <w:r>
               <w:rPr>
@@ -3447,7 +3447,7 @@
               <w:lang w:val="en-US"/>
             </w:rPr>
           </w:pPr>
-          <w:hyperlink w:anchor="_Toc213617161" w:history="1">
+          <w:hyperlink w:anchor="_Toc213967248" w:history="1">
             <w:r>
               <w:rPr>
                 <w:rStyle w:val="Hyperlink"/>
@@ -3502,7 +3502,7 @@
                 <w:bCs w:val="0"/>
                 <w:webHidden/>
               </w:rPr>
-              <w:instrText xml:space="preserve"> PAGEREF _Toc213617161 \h </w:instrText>
+              <w:instrText xml:space="preserve"> PAGEREF _Toc213967248 \h </w:instrText>
             </w:r>
             <w:r>
               <w:rPr>
@@ -3528,7 +3528,7 @@
                 <w:bCs w:val="0"/>
                 <w:webHidden/>
               </w:rPr>
-              <w:t>14</w:t>
+              <w:t>16</w:t>
             </w:r>
             <w:r>
               <w:rPr>
@@ -3551,7 +3551,7 @@
               <w:lang w:val="en-US"/>
             </w:rPr>
           </w:pPr>
-          <w:hyperlink w:anchor="_Toc213617162" w:history="1">
+          <w:hyperlink w:anchor="_Toc213967249" w:history="1">
             <w:r>
               <w:rPr>
                 <w:rStyle w:val="Hyperlink"/>
@@ -3606,7 +3606,7 @@
                 <w:bCs w:val="0"/>
                 <w:webHidden/>
               </w:rPr>
-              <w:instrText xml:space="preserve"> PAGEREF _Toc213617162 \h </w:instrText>
+              <w:instrText xml:space="preserve"> PAGEREF _Toc213967249 \h </w:instrText>
             </w:r>
             <w:r>
               <w:rPr>
@@ -3632,7 +3632,7 @@
                 <w:bCs w:val="0"/>
                 <w:webHidden/>
               </w:rPr>
-              <w:t>16</w:t>
+              <w:t>18</w:t>
             </w:r>
             <w:r>
               <w:rPr>
@@ -3655,7 +3655,7 @@
               <w:lang w:val="en-US"/>
             </w:rPr>
           </w:pPr>
-          <w:hyperlink w:anchor="_Toc213617163" w:history="1">
+          <w:hyperlink w:anchor="_Toc213967250" w:history="1">
             <w:r>
               <w:rPr>
                 <w:rStyle w:val="Hyperlink"/>
@@ -3710,7 +3710,7 @@
                 <w:bCs w:val="0"/>
                 <w:webHidden/>
               </w:rPr>
-              <w:instrText xml:space="preserve"> PAGEREF _Toc213617163 \h </w:instrText>
+              <w:instrText xml:space="preserve"> PAGEREF _Toc213967250 \h </w:instrText>
             </w:r>
             <w:r>
               <w:rPr>
@@ -3736,7 +3736,7 @@
                 <w:bCs w:val="0"/>
                 <w:webHidden/>
               </w:rPr>
-              <w:t>16</w:t>
+              <w:t>18</w:t>
             </w:r>
             <w:r>
               <w:rPr>
@@ -3759,7 +3759,7 @@
               <w:lang w:val="en-US"/>
             </w:rPr>
           </w:pPr>
-          <w:hyperlink w:anchor="_Toc213617164" w:history="1">
+          <w:hyperlink w:anchor="_Toc213967251" w:history="1">
             <w:r>
               <w:rPr>
                 <w:rStyle w:val="Hyperlink"/>
@@ -3814,7 +3814,7 @@
                 <w:bCs w:val="0"/>
                 <w:webHidden/>
               </w:rPr>
-              <w:instrText xml:space="preserve"> PAGEREF _Toc213617164 \h </w:instrText>
+              <w:instrText xml:space="preserve"> PAGEREF _Toc213967251 \h </w:instrText>
             </w:r>
             <w:r>
               <w:rPr>
@@ -3840,7 +3840,7 @@
                 <w:bCs w:val="0"/>
                 <w:webHidden/>
               </w:rPr>
-              <w:t>17</w:t>
+              <w:t>19</w:t>
             </w:r>
             <w:r>
               <w:rPr>
@@ -3869,7 +3869,7 @@
               <w:lang w:val="en-US"/>
             </w:rPr>
           </w:pPr>
-          <w:hyperlink w:anchor="_Toc213617165" w:history="1">
+          <w:hyperlink w:anchor="_Toc213967252" w:history="1">
             <w:r>
               <w:rPr>
                 <w:rStyle w:val="Hyperlink"/>
@@ -3930,7 +3930,7 @@
                 <w:sz w:val="26"/>
                 <w:szCs w:val="26"/>
               </w:rPr>
-              <w:instrText xml:space="preserve"> PAGEREF _Toc213617165 \h </w:instrText>
+              <w:instrText xml:space="preserve"> PAGEREF _Toc213967252 \h </w:instrText>
             </w:r>
             <w:r>
               <w:rPr>
@@ -3959,7 +3959,7 @@
                 <w:sz w:val="26"/>
                 <w:szCs w:val="26"/>
               </w:rPr>
-              <w:t>18</w:t>
+              <w:t>20</w:t>
             </w:r>
             <w:r>
               <w:rPr>
@@ -3988,7 +3988,7 @@
               <w:lang w:val="en-US"/>
             </w:rPr>
           </w:pPr>
-          <w:hyperlink w:anchor="_Toc213617166" w:history="1">
+          <w:hyperlink w:anchor="_Toc213967253" w:history="1">
             <w:r>
               <w:rPr>
                 <w:rStyle w:val="Hyperlink"/>
@@ -4028,7 +4028,7 @@
                 <w:sz w:val="26"/>
                 <w:szCs w:val="26"/>
               </w:rPr>
-              <w:instrText xml:space="preserve"> PAGEREF _Toc213617166 \h </w:instrText>
+              <w:instrText xml:space="preserve"> PAGEREF _Toc213967253 \h </w:instrText>
             </w:r>
             <w:r>
               <w:rPr>
@@ -4057,7 +4057,7 @@
                 <w:sz w:val="26"/>
                 <w:szCs w:val="26"/>
               </w:rPr>
-              <w:t>19</w:t>
+              <w:t>22</w:t>
             </w:r>
             <w:r>
               <w:rPr>
@@ -4086,7 +4086,7 @@
               <w:lang w:val="en-US"/>
             </w:rPr>
           </w:pPr>
-          <w:hyperlink w:anchor="_Toc213617167" w:history="1">
+          <w:hyperlink w:anchor="_Toc213967254" w:history="1">
             <w:r>
               <w:rPr>
                 <w:rStyle w:val="Hyperlink"/>
@@ -4126,7 +4126,7 @@
                 <w:sz w:val="26"/>
                 <w:szCs w:val="26"/>
               </w:rPr>
-              <w:instrText xml:space="preserve"> PAGEREF _Toc213617167 \h </w:instrText>
+              <w:instrText xml:space="preserve"> PAGEREF _Toc213967254 \h </w:instrText>
             </w:r>
             <w:r>
               <w:rPr>
@@ -4155,7 +4155,7 @@
                 <w:sz w:val="26"/>
                 <w:szCs w:val="26"/>
               </w:rPr>
-              <w:t>19</w:t>
+              <w:t>22</w:t>
             </w:r>
             <w:r>
               <w:rPr>
@@ -4184,7 +4184,7 @@
               <w:lang w:val="en-US"/>
             </w:rPr>
           </w:pPr>
-          <w:hyperlink w:anchor="_Toc213617168" w:history="1">
+          <w:hyperlink w:anchor="_Toc213967255" w:history="1">
             <w:r>
               <w:rPr>
                 <w:rStyle w:val="Hyperlink"/>
@@ -4224,7 +4224,7 @@
                 <w:sz w:val="26"/>
                 <w:szCs w:val="26"/>
               </w:rPr>
-              <w:instrText xml:space="preserve"> PAGEREF _Toc213617168 \h </w:instrText>
+              <w:instrText xml:space="preserve"> PAGEREF _Toc213967255 \h </w:instrText>
             </w:r>
             <w:r>
               <w:rPr>
@@ -4253,7 +4253,7 @@
                 <w:sz w:val="26"/>
                 <w:szCs w:val="26"/>
               </w:rPr>
-              <w:t>19</w:t>
+              <w:t>22</w:t>
             </w:r>
             <w:r>
               <w:rPr>
@@ -4277,7 +4277,7 @@
               <w:lang w:val="en-US"/>
             </w:rPr>
           </w:pPr>
-          <w:hyperlink w:anchor="_Toc213617169" w:history="1">
+          <w:hyperlink w:anchor="_Toc213967256" w:history="1">
             <w:r>
               <w:rPr>
                 <w:rStyle w:val="Hyperlink"/>
@@ -4313,7 +4313,7 @@
                 <w:bCs w:val="0"/>
                 <w:webHidden/>
               </w:rPr>
-              <w:instrText xml:space="preserve"> PAGEREF _Toc213617169 \h </w:instrText>
+              <w:instrText xml:space="preserve"> PAGEREF _Toc213967256 \h </w:instrText>
             </w:r>
             <w:r>
               <w:rPr>
@@ -4339,7 +4339,7 @@
                 <w:bCs w:val="0"/>
                 <w:webHidden/>
               </w:rPr>
-              <w:t>19</w:t>
+              <w:t>22</w:t>
             </w:r>
             <w:r>
               <w:rPr>
@@ -4362,7 +4362,7 @@
               <w:lang w:val="en-US"/>
             </w:rPr>
           </w:pPr>
-          <w:hyperlink w:anchor="_Toc213617170" w:history="1">
+          <w:hyperlink w:anchor="_Toc213967257" w:history="1">
             <w:r>
               <w:rPr>
                 <w:rStyle w:val="Hyperlink"/>
@@ -4398,7 +4398,7 @@
                 <w:bCs w:val="0"/>
                 <w:webHidden/>
               </w:rPr>
-              <w:instrText xml:space="preserve"> PAGEREF _Toc213617170 \h </w:instrText>
+              <w:instrText xml:space="preserve"> PAGEREF _Toc213967257 \h </w:instrText>
             </w:r>
             <w:r>
               <w:rPr>
@@ -4424,7 +4424,7 @@
                 <w:bCs w:val="0"/>
                 <w:webHidden/>
               </w:rPr>
-              <w:t>20</w:t>
+              <w:t>23</w:t>
             </w:r>
             <w:r>
               <w:rPr>
@@ -4447,7 +4447,7 @@
               <w:lang w:val="en-US"/>
             </w:rPr>
           </w:pPr>
-          <w:hyperlink w:anchor="_Toc213617171" w:history="1">
+          <w:hyperlink w:anchor="_Toc213967258" w:history="1">
             <w:r>
               <w:rPr>
                 <w:rStyle w:val="Hyperlink"/>
@@ -4483,7 +4483,7 @@
                 <w:bCs w:val="0"/>
                 <w:webHidden/>
               </w:rPr>
-              <w:instrText xml:space="preserve"> PAGEREF _Toc213617171 \h </w:instrText>
+              <w:instrText xml:space="preserve"> PAGEREF _Toc213967258 \h </w:instrText>
             </w:r>
             <w:r>
               <w:rPr>
@@ -4509,7 +4509,7 @@
                 <w:bCs w:val="0"/>
                 <w:webHidden/>
               </w:rPr>
-              <w:t>22</w:t>
+              <w:t>25</w:t>
             </w:r>
             <w:r>
               <w:rPr>
@@ -4532,7 +4532,7 @@
               <w:lang w:val="en-US"/>
             </w:rPr>
           </w:pPr>
-          <w:hyperlink w:anchor="_Toc213617172" w:history="1">
+          <w:hyperlink w:anchor="_Toc213967259" w:history="1">
             <w:r>
               <w:rPr>
                 <w:rStyle w:val="Hyperlink"/>
@@ -4568,7 +4568,7 @@
                 <w:bCs w:val="0"/>
                 <w:webHidden/>
               </w:rPr>
-              <w:instrText xml:space="preserve"> PAGEREF _Toc213617172 \h </w:instrText>
+              <w:instrText xml:space="preserve"> PAGEREF _Toc213967259 \h </w:instrText>
             </w:r>
             <w:r>
               <w:rPr>
@@ -4594,7 +4594,7 @@
                 <w:bCs w:val="0"/>
                 <w:webHidden/>
               </w:rPr>
-              <w:t>23</w:t>
+              <w:t>26</w:t>
             </w:r>
             <w:r>
               <w:rPr>
@@ -4617,7 +4617,7 @@
               <w:lang w:val="en-US"/>
             </w:rPr>
           </w:pPr>
-          <w:hyperlink w:anchor="_Toc213617173" w:history="1">
+          <w:hyperlink w:anchor="_Toc213967260" w:history="1">
             <w:r>
               <w:rPr>
                 <w:rStyle w:val="Hyperlink"/>
@@ -4653,7 +4653,7 @@
                 <w:bCs w:val="0"/>
                 <w:webHidden/>
               </w:rPr>
-              <w:instrText xml:space="preserve"> PAGEREF _Toc213617173 \h </w:instrText>
+              <w:instrText xml:space="preserve"> PAGEREF _Toc213967260 \h </w:instrText>
             </w:r>
             <w:r>
               <w:rPr>
@@ -4679,7 +4679,7 @@
                 <w:bCs w:val="0"/>
                 <w:webHidden/>
               </w:rPr>
-              <w:t>25</w:t>
+              <w:t>28</w:t>
             </w:r>
             <w:r>
               <w:rPr>
@@ -4702,7 +4702,7 @@
               <w:lang w:val="en-US"/>
             </w:rPr>
           </w:pPr>
-          <w:hyperlink w:anchor="_Toc213617174" w:history="1">
+          <w:hyperlink w:anchor="_Toc213967261" w:history="1">
             <w:r>
               <w:rPr>
                 <w:rStyle w:val="Hyperlink"/>
@@ -4738,7 +4738,7 @@
                 <w:bCs w:val="0"/>
                 <w:webHidden/>
               </w:rPr>
-              <w:instrText xml:space="preserve"> PAGEREF _Toc213617174 \h </w:instrText>
+              <w:instrText xml:space="preserve"> PAGEREF _Toc213967261 \h </w:instrText>
             </w:r>
             <w:r>
               <w:rPr>
@@ -4764,7 +4764,7 @@
                 <w:bCs w:val="0"/>
                 <w:webHidden/>
               </w:rPr>
-              <w:t>26</w:t>
+              <w:t>29</w:t>
             </w:r>
             <w:r>
               <w:rPr>
@@ -4787,7 +4787,7 @@
               <w:lang w:val="en-US"/>
             </w:rPr>
           </w:pPr>
-          <w:hyperlink w:anchor="_Toc213617175" w:history="1">
+          <w:hyperlink w:anchor="_Toc213967262" w:history="1">
             <w:r>
               <w:rPr>
                 <w:rStyle w:val="Hyperlink"/>
@@ -4823,7 +4823,7 @@
                 <w:bCs w:val="0"/>
                 <w:webHidden/>
               </w:rPr>
-              <w:instrText xml:space="preserve"> PAGEREF _Toc213617175 \h </w:instrText>
+              <w:instrText xml:space="preserve"> PAGEREF _Toc213967262 \h </w:instrText>
             </w:r>
             <w:r>
               <w:rPr>
@@ -4849,7 +4849,7 @@
                 <w:bCs w:val="0"/>
                 <w:webHidden/>
               </w:rPr>
-              <w:t>28</w:t>
+              <w:t>31</w:t>
             </w:r>
             <w:r>
               <w:rPr>
@@ -4872,7 +4872,7 @@
               <w:lang w:val="en-US"/>
             </w:rPr>
           </w:pPr>
-          <w:hyperlink w:anchor="_Toc213617176" w:history="1">
+          <w:hyperlink w:anchor="_Toc213967263" w:history="1">
             <w:r>
               <w:rPr>
                 <w:rStyle w:val="Hyperlink"/>
@@ -4908,7 +4908,7 @@
                 <w:bCs w:val="0"/>
                 <w:webHidden/>
               </w:rPr>
-              <w:instrText xml:space="preserve"> PAGEREF _Toc213617176 \h </w:instrText>
+              <w:instrText xml:space="preserve"> PAGEREF _Toc213967263 \h </w:instrText>
             </w:r>
             <w:r>
               <w:rPr>
@@ -4934,7 +4934,7 @@
                 <w:bCs w:val="0"/>
                 <w:webHidden/>
               </w:rPr>
-              <w:t>29</w:t>
+              <w:t>32</w:t>
             </w:r>
             <w:r>
               <w:rPr>
@@ -4957,7 +4957,7 @@
               <w:lang w:val="en-US"/>
             </w:rPr>
           </w:pPr>
-          <w:hyperlink w:anchor="_Toc213617177" w:history="1">
+          <w:hyperlink w:anchor="_Toc213967264" w:history="1">
             <w:r>
               <w:rPr>
                 <w:rStyle w:val="Hyperlink"/>
@@ -4993,7 +4993,7 @@
                 <w:bCs w:val="0"/>
                 <w:webHidden/>
               </w:rPr>
-              <w:instrText xml:space="preserve"> PAGEREF _Toc213617177 \h </w:instrText>
+              <w:instrText xml:space="preserve"> PAGEREF _Toc213967264 \h </w:instrText>
             </w:r>
             <w:r>
               <w:rPr>
@@ -5019,7 +5019,7 @@
                 <w:bCs w:val="0"/>
                 <w:webHidden/>
               </w:rPr>
-              <w:t>30</w:t>
+              <w:t>33</w:t>
             </w:r>
             <w:r>
               <w:rPr>
@@ -5042,7 +5042,7 @@
               <w:lang w:val="en-US"/>
             </w:rPr>
           </w:pPr>
-          <w:hyperlink w:anchor="_Toc213617178" w:history="1">
+          <w:hyperlink w:anchor="_Toc213967265" w:history="1">
             <w:r>
               <w:rPr>
                 <w:rStyle w:val="Hyperlink"/>
@@ -5078,7 +5078,7 @@
                 <w:bCs w:val="0"/>
                 <w:webHidden/>
               </w:rPr>
-              <w:instrText xml:space="preserve"> PAGEREF _Toc213617178 \h </w:instrText>
+              <w:instrText xml:space="preserve"> PAGEREF _Toc213967265 \h </w:instrText>
             </w:r>
             <w:r>
               <w:rPr>
@@ -5104,7 +5104,7 @@
                 <w:bCs w:val="0"/>
                 <w:webHidden/>
               </w:rPr>
-              <w:t>30</w:t>
+              <w:t>33</w:t>
             </w:r>
             <w:r>
               <w:rPr>
@@ -5127,7 +5127,7 @@
               <w:lang w:val="en-US"/>
             </w:rPr>
           </w:pPr>
-          <w:hyperlink w:anchor="_Toc213617179" w:history="1">
+          <w:hyperlink w:anchor="_Toc213967266" w:history="1">
             <w:r>
               <w:rPr>
                 <w:rStyle w:val="Hyperlink"/>
@@ -5163,7 +5163,7 @@
                 <w:bCs w:val="0"/>
                 <w:webHidden/>
               </w:rPr>
-              <w:instrText xml:space="preserve"> PAGEREF _Toc213617179 \h </w:instrText>
+              <w:instrText xml:space="preserve"> PAGEREF _Toc213967266 \h </w:instrText>
             </w:r>
             <w:r>
               <w:rPr>
@@ -5189,7 +5189,7 @@
                 <w:bCs w:val="0"/>
                 <w:webHidden/>
               </w:rPr>
-              <w:t>31</w:t>
+              <w:t>34</w:t>
             </w:r>
             <w:r>
               <w:rPr>
@@ -5212,7 +5212,7 @@
               <w:lang w:val="en-US"/>
             </w:rPr>
           </w:pPr>
-          <w:hyperlink w:anchor="_Toc213617180" w:history="1">
+          <w:hyperlink w:anchor="_Toc213967267" w:history="1">
             <w:r>
               <w:rPr>
                 <w:rStyle w:val="Hyperlink"/>
@@ -5248,7 +5248,7 @@
                 <w:bCs w:val="0"/>
                 <w:webHidden/>
               </w:rPr>
-              <w:instrText xml:space="preserve"> PAGEREF _Toc213617180 \h </w:instrText>
+              <w:instrText xml:space="preserve"> PAGEREF _Toc213967267 \h </w:instrText>
             </w:r>
             <w:r>
               <w:rPr>
@@ -5274,7 +5274,7 @@
                 <w:bCs w:val="0"/>
                 <w:webHidden/>
               </w:rPr>
-              <w:t>33</w:t>
+              <w:t>36</w:t>
             </w:r>
             <w:r>
               <w:rPr>
@@ -5297,7 +5297,7 @@
               <w:lang w:val="en-US"/>
             </w:rPr>
           </w:pPr>
-          <w:hyperlink w:anchor="_Toc213617181" w:history="1">
+          <w:hyperlink w:anchor="_Toc213967268" w:history="1">
             <w:r>
               <w:rPr>
                 <w:rStyle w:val="Hyperlink"/>
@@ -5333,7 +5333,7 @@
                 <w:bCs w:val="0"/>
                 <w:webHidden/>
               </w:rPr>
-              <w:instrText xml:space="preserve"> PAGEREF _Toc213617181 \h </w:instrText>
+              <w:instrText xml:space="preserve"> PAGEREF _Toc213967268 \h </w:instrText>
             </w:r>
             <w:r>
               <w:rPr>
@@ -5359,7 +5359,7 @@
                 <w:bCs w:val="0"/>
                 <w:webHidden/>
               </w:rPr>
-              <w:t>34</w:t>
+              <w:t>37</w:t>
             </w:r>
             <w:r>
               <w:rPr>
@@ -5382,7 +5382,7 @@
               <w:lang w:val="en-US"/>
             </w:rPr>
           </w:pPr>
-          <w:hyperlink w:anchor="_Toc213617182" w:history="1">
+          <w:hyperlink w:anchor="_Toc213967269" w:history="1">
             <w:r>
               <w:rPr>
                 <w:rStyle w:val="Hyperlink"/>
@@ -5418,7 +5418,7 @@
                 <w:bCs w:val="0"/>
                 <w:webHidden/>
               </w:rPr>
-              <w:instrText xml:space="preserve"> PAGEREF _Toc213617182 \h </w:instrText>
+              <w:instrText xml:space="preserve"> PAGEREF _Toc213967269 \h </w:instrText>
             </w:r>
             <w:r>
               <w:rPr>
@@ -5444,7 +5444,7 @@
                 <w:bCs w:val="0"/>
                 <w:webHidden/>
               </w:rPr>
-              <w:t>35</w:t>
+              <w:t>38</w:t>
             </w:r>
             <w:r>
               <w:rPr>
@@ -5467,7 +5467,7 @@
               <w:lang w:val="en-US"/>
             </w:rPr>
           </w:pPr>
-          <w:hyperlink w:anchor="_Toc213617183" w:history="1">
+          <w:hyperlink w:anchor="_Toc213967270" w:history="1">
             <w:r>
               <w:rPr>
                 <w:rStyle w:val="Hyperlink"/>
@@ -5503,7 +5503,7 @@
                 <w:bCs w:val="0"/>
                 <w:webHidden/>
               </w:rPr>
-              <w:instrText xml:space="preserve"> PAGEREF _Toc213617183 \h </w:instrText>
+              <w:instrText xml:space="preserve"> PAGEREF _Toc213967270 \h </w:instrText>
             </w:r>
             <w:r>
               <w:rPr>
@@ -5529,7 +5529,7 @@
                 <w:bCs w:val="0"/>
                 <w:webHidden/>
               </w:rPr>
-              <w:t>35</w:t>
+              <w:t>39</w:t>
             </w:r>
             <w:r>
               <w:rPr>
@@ -5552,7 +5552,7 @@
               <w:lang w:val="en-US"/>
             </w:rPr>
           </w:pPr>
-          <w:hyperlink w:anchor="_Toc213617184" w:history="1">
+          <w:hyperlink w:anchor="_Toc213967271" w:history="1">
             <w:r>
               <w:rPr>
                 <w:rStyle w:val="Hyperlink"/>
@@ -5588,7 +5588,7 @@
                 <w:bCs w:val="0"/>
                 <w:webHidden/>
               </w:rPr>
-              <w:instrText xml:space="preserve"> PAGEREF _Toc213617184 \h </w:instrText>
+              <w:instrText xml:space="preserve"> PAGEREF _Toc213967271 \h </w:instrText>
             </w:r>
             <w:r>
               <w:rPr>
@@ -5614,7 +5614,7 @@
                 <w:bCs w:val="0"/>
                 <w:webHidden/>
               </w:rPr>
-              <w:t>36</w:t>
+              <w:t>39</w:t>
             </w:r>
             <w:r>
               <w:rPr>
@@ -5637,7 +5637,7 @@
               <w:lang w:val="en-US"/>
             </w:rPr>
           </w:pPr>
-          <w:hyperlink w:anchor="_Toc213617185" w:history="1">
+          <w:hyperlink w:anchor="_Toc213967272" w:history="1">
             <w:r>
               <w:rPr>
                 <w:rStyle w:val="Hyperlink"/>
@@ -5673,7 +5673,7 @@
                 <w:bCs w:val="0"/>
                 <w:webHidden/>
               </w:rPr>
-              <w:instrText xml:space="preserve"> PAGEREF _Toc213617185 \h </w:instrText>
+              <w:instrText xml:space="preserve"> PAGEREF _Toc213967272 \h </w:instrText>
             </w:r>
             <w:r>
               <w:rPr>
@@ -5699,7 +5699,7 @@
                 <w:bCs w:val="0"/>
                 <w:webHidden/>
               </w:rPr>
-              <w:t>37</w:t>
+              <w:t>41</w:t>
             </w:r>
             <w:r>
               <w:rPr>
@@ -5722,7 +5722,7 @@
               <w:lang w:val="en-US"/>
             </w:rPr>
           </w:pPr>
-          <w:hyperlink w:anchor="_Toc213617186" w:history="1">
+          <w:hyperlink w:anchor="_Toc213967273" w:history="1">
             <w:r>
               <w:rPr>
                 <w:rStyle w:val="Hyperlink"/>
@@ -5767,7 +5767,7 @@
                 <w:bCs w:val="0"/>
                 <w:webHidden/>
               </w:rPr>
-              <w:instrText xml:space="preserve"> PAGEREF _Toc213617186 \h </w:instrText>
+              <w:instrText xml:space="preserve"> PAGEREF _Toc213967273 \h </w:instrText>
             </w:r>
             <w:r>
               <w:rPr>
@@ -5793,7 +5793,7 @@
                 <w:bCs w:val="0"/>
                 <w:webHidden/>
               </w:rPr>
-              <w:t>38</w:t>
+              <w:t>42</w:t>
             </w:r>
             <w:r>
               <w:rPr>
@@ -5816,7 +5816,7 @@
               <w:lang w:val="en-US"/>
             </w:rPr>
           </w:pPr>
-          <w:hyperlink w:anchor="_Toc213617187" w:history="1">
+          <w:hyperlink w:anchor="_Toc213967274" w:history="1">
             <w:r>
               <w:rPr>
                 <w:rStyle w:val="Hyperlink"/>
@@ -5852,7 +5852,7 @@
                 <w:bCs w:val="0"/>
                 <w:webHidden/>
               </w:rPr>
-              <w:instrText xml:space="preserve"> PAGEREF _Toc213617187 \h </w:instrText>
+              <w:instrText xml:space="preserve"> PAGEREF _Toc213967274 \h </w:instrText>
             </w:r>
             <w:r>
               <w:rPr>
@@ -5878,7 +5878,7 @@
                 <w:bCs w:val="0"/>
                 <w:webHidden/>
               </w:rPr>
-              <w:t>39</w:t>
+              <w:t>42</w:t>
             </w:r>
             <w:r>
               <w:rPr>
@@ -5901,7 +5901,7 @@
               <w:lang w:val="en-US"/>
             </w:rPr>
           </w:pPr>
-          <w:hyperlink w:anchor="_Toc213617188" w:history="1">
+          <w:hyperlink w:anchor="_Toc213967275" w:history="1">
             <w:r>
               <w:rPr>
                 <w:rStyle w:val="Hyperlink"/>
@@ -5937,7 +5937,7 @@
                 <w:bCs w:val="0"/>
                 <w:webHidden/>
               </w:rPr>
-              <w:instrText xml:space="preserve"> PAGEREF _Toc213617188 \h </w:instrText>
+              <w:instrText xml:space="preserve"> PAGEREF _Toc213967275 \h </w:instrText>
             </w:r>
             <w:r>
               <w:rPr>
@@ -5963,7 +5963,7 @@
                 <w:bCs w:val="0"/>
                 <w:webHidden/>
               </w:rPr>
-              <w:t>41</w:t>
+              <w:t>44</w:t>
             </w:r>
             <w:r>
               <w:rPr>
@@ -5991,7 +5991,7 @@
               <w:lang w:val="en-US"/>
             </w:rPr>
           </w:pPr>
-          <w:hyperlink w:anchor="_Toc213617189" w:history="1">
+          <w:hyperlink w:anchor="_Toc213967276" w:history="1">
             <w:r>
               <w:rPr>
                 <w:rStyle w:val="Hyperlink"/>
@@ -6031,7 +6031,7 @@
                 <w:sz w:val="26"/>
                 <w:szCs w:val="26"/>
               </w:rPr>
-              <w:instrText xml:space="preserve"> PAGEREF _Toc213617189 \h </w:instrText>
+              <w:instrText xml:space="preserve"> PAGEREF _Toc213967276 \h </w:instrText>
             </w:r>
             <w:r>
               <w:rPr>
@@ -6060,7 +6060,7 @@
                 <w:sz w:val="26"/>
                 <w:szCs w:val="26"/>
               </w:rPr>
-              <w:t>43</w:t>
+              <w:t>45</w:t>
             </w:r>
             <w:r>
               <w:rPr>
@@ -6089,7 +6089,7 @@
               <w:lang w:val="en-US"/>
             </w:rPr>
           </w:pPr>
-          <w:hyperlink w:anchor="_Toc213617190" w:history="1">
+          <w:hyperlink w:anchor="_Toc213967277" w:history="1">
             <w:r>
               <w:rPr>
                 <w:rStyle w:val="Hyperlink"/>
@@ -6129,7 +6129,7 @@
                 <w:sz w:val="26"/>
                 <w:szCs w:val="26"/>
               </w:rPr>
-              <w:instrText xml:space="preserve"> PAGEREF _Toc213617190 \h </w:instrText>
+              <w:instrText xml:space="preserve"> PAGEREF _Toc213967277 \h </w:instrText>
             </w:r>
             <w:r>
               <w:rPr>
@@ -6158,7 +6158,7 @@
                 <w:sz w:val="26"/>
                 <w:szCs w:val="26"/>
               </w:rPr>
-              <w:t>43</w:t>
+              <w:t>45</w:t>
             </w:r>
             <w:r>
               <w:rPr>
@@ -6187,7 +6187,7 @@
               <w:lang w:val="en-US"/>
             </w:rPr>
           </w:pPr>
-          <w:hyperlink w:anchor="_Toc213617191" w:history="1">
+          <w:hyperlink w:anchor="_Toc213967278" w:history="1">
             <w:r>
               <w:rPr>
                 <w:rStyle w:val="Hyperlink"/>
@@ -6227,7 +6227,7 @@
                 <w:sz w:val="26"/>
                 <w:szCs w:val="26"/>
               </w:rPr>
-              <w:instrText xml:space="preserve"> PAGEREF _Toc213617191 \h </w:instrText>
+              <w:instrText xml:space="preserve"> PAGEREF _Toc213967278 \h </w:instrText>
             </w:r>
             <w:r>
               <w:rPr>
@@ -6256,7 +6256,7 @@
                 <w:sz w:val="26"/>
                 <w:szCs w:val="26"/>
               </w:rPr>
-              <w:t>45</w:t>
+              <w:t>49</w:t>
             </w:r>
             <w:r>
               <w:rPr>
@@ -6285,7 +6285,7 @@
               <w:lang w:val="en-US"/>
             </w:rPr>
           </w:pPr>
-          <w:hyperlink w:anchor="_Toc213617192" w:history="1">
+          <w:hyperlink w:anchor="_Toc213967279" w:history="1">
             <w:r>
               <w:rPr>
                 <w:rStyle w:val="Hyperlink"/>
@@ -6325,7 +6325,7 @@
                 <w:sz w:val="26"/>
                 <w:szCs w:val="26"/>
               </w:rPr>
-              <w:instrText xml:space="preserve"> PAGEREF _Toc213617192 \h </w:instrText>
+              <w:instrText xml:space="preserve"> PAGEREF _Toc213967279 \h </w:instrText>
             </w:r>
             <w:r>
               <w:rPr>
@@ -6354,7 +6354,7 @@
                 <w:sz w:val="26"/>
                 <w:szCs w:val="26"/>
               </w:rPr>
-              <w:t>45</w:t>
+              <w:t>49</w:t>
             </w:r>
             <w:r>
               <w:rPr>
@@ -6383,7 +6383,7 @@
               <w:lang w:val="en-US"/>
             </w:rPr>
           </w:pPr>
-          <w:hyperlink w:anchor="_Toc213617193" w:history="1">
+          <w:hyperlink w:anchor="_Toc213967280" w:history="1">
             <w:r>
               <w:rPr>
                 <w:rStyle w:val="Hyperlink"/>
@@ -6393,7 +6393,7 @@
                 <w:szCs w:val="26"/>
                 <w:lang w:val="en-US"/>
               </w:rPr>
-              <w:t>4. BIỂU ĐỒ TRÌNH TỰ (SEQUENCE)</w:t>
+              <w:t>4. SƠ ĐỒ TRÌNH TỰ (SEQUENCE)</w:t>
             </w:r>
             <w:r>
               <w:rPr>
@@ -6423,7 +6423,7 @@
                 <w:sz w:val="26"/>
                 <w:szCs w:val="26"/>
               </w:rPr>
-              <w:instrText xml:space="preserve"> PAGEREF _Toc213617193 \h </w:instrText>
+              <w:instrText xml:space="preserve"> PAGEREF _Toc213967280 \h </w:instrText>
             </w:r>
             <w:r>
               <w:rPr>
@@ -6452,7 +6452,105 @@
                 <w:sz w:val="26"/>
                 <w:szCs w:val="26"/>
               </w:rPr>
-              <w:t>45</w:t>
+              <w:t>49</w:t>
+            </w:r>
+            <w:r>
+              <w:rPr>
+                <w:rFonts w:ascii="Cambria" w:hAnsi="Cambria"/>
+                <w:noProof/>
+                <w:webHidden/>
+                <w:sz w:val="26"/>
+                <w:szCs w:val="26"/>
+              </w:rPr>
+              <w:fldChar w:fldCharType="end"/>
+            </w:r>
+          </w:hyperlink>
+        </w:p>
+        <w:p>
+          <w:pPr>
+            <w:pStyle w:val="TOC1"/>
+            <w:tabs>
+              <w:tab w:val="right" w:leader="dot" w:pos="9016"/>
+            </w:tabs>
+            <w:spacing w:line="360" w:lineRule="auto"/>
+            <w:rPr>
+              <w:rFonts w:ascii="Cambria" w:eastAsiaTheme="minorEastAsia" w:hAnsi="Cambria"/>
+              <w:noProof/>
+              <w:sz w:val="26"/>
+              <w:szCs w:val="26"/>
+              <w:lang w:val="en-US"/>
+            </w:rPr>
+          </w:pPr>
+          <w:hyperlink w:anchor="_Toc213967281" w:history="1">
+            <w:r>
+              <w:rPr>
+                <w:rStyle w:val="Hyperlink"/>
+                <w:rFonts w:ascii="Cambria" w:hAnsi="Cambria" w:cstheme="majorHAnsi"/>
+                <w:noProof/>
+                <w:sz w:val="26"/>
+                <w:szCs w:val="26"/>
+                <w:lang w:val="en-US"/>
+              </w:rPr>
+              <w:t>V. BÀI HỌC RÚT RA</w:t>
+            </w:r>
+            <w:r>
+              <w:rPr>
+                <w:rFonts w:ascii="Cambria" w:hAnsi="Cambria"/>
+                <w:noProof/>
+                <w:webHidden/>
+                <w:sz w:val="26"/>
+                <w:szCs w:val="26"/>
+              </w:rPr>
+              <w:tab/>
+            </w:r>
+            <w:r>
+              <w:rPr>
+                <w:rFonts w:ascii="Cambria" w:hAnsi="Cambria"/>
+                <w:noProof/>
+                <w:webHidden/>
+                <w:sz w:val="26"/>
+                <w:szCs w:val="26"/>
+              </w:rPr>
+              <w:fldChar w:fldCharType="begin"/>
+            </w:r>
+            <w:r>
+              <w:rPr>
+                <w:rFonts w:ascii="Cambria" w:hAnsi="Cambria"/>
+                <w:noProof/>
+                <w:webHidden/>
+                <w:sz w:val="26"/>
+                <w:szCs w:val="26"/>
+              </w:rPr>
+              <w:instrText xml:space="preserve"> PAGEREF _Toc213967281 \h </w:instrText>
+            </w:r>
+            <w:r>
+              <w:rPr>
+                <w:rFonts w:ascii="Cambria" w:hAnsi="Cambria"/>
+                <w:noProof/>
+                <w:webHidden/>
+                <w:sz w:val="26"/>
+                <w:szCs w:val="26"/>
+              </w:rPr>
+            </w:r>
+            <w:r>
+              <w:rPr>
+                <w:rFonts w:ascii="Cambria" w:hAnsi="Cambria"/>
+                <w:noProof/>
+                <w:webHidden/>
+                <w:sz w:val="26"/>
+                <w:szCs w:val="26"/>
+              </w:rPr>
+              <w:fldChar w:fldCharType="separate"/>
+            </w:r>
+            <w:r>
+              <w:rPr>
+                <w:rFonts w:ascii="Cambria" w:hAnsi="Cambria"/>
+                <w:noProof/>
+                <w:webHidden/>
+                <w:sz w:val="26"/>
+                <w:szCs w:val="26"/>
+              </w:rPr>
+              <w:t>49</w:t>
             </w:r>
             <w:r>
               <w:rPr>
@@ -6572,7 +6670,7 @@
           <w:lang w:val="en-US"/>
         </w:rPr>
       </w:pPr>
-      <w:bookmarkStart w:id="2" w:name="_Toc213617142"/>
+      <w:bookmarkStart w:id="2" w:name="_Toc213967229"/>
       <w:r>
         <w:rPr>
           <w:rFonts w:ascii="Cambria" w:hAnsi="Cambria" w:cstheme="majorHAnsi"/>
@@ -7265,7 +7363,7 @@
           <w:lang w:val="en-US"/>
         </w:rPr>
       </w:pPr>
-      <w:bookmarkStart w:id="3" w:name="_Toc213617143"/>
+      <w:bookmarkStart w:id="3" w:name="_Toc213967230"/>
       <w:r>
         <w:rPr>
           <w:rFonts w:ascii="Cambria" w:hAnsi="Cambria" w:cstheme="majorHAnsi"/>
@@ -7298,7 +7396,7 @@
           <w:lang w:val="en-US"/>
         </w:rPr>
       </w:pPr>
-      <w:bookmarkStart w:id="4" w:name="_Toc213617144"/>
+      <w:bookmarkStart w:id="4" w:name="_Toc213967231"/>
       <w:r>
         <w:rPr>
           <w:rFonts w:ascii="Cambria" w:hAnsi="Cambria" w:cstheme="majorHAnsi"/>
@@ -7392,7 +7490,7 @@
           <w:lang w:val="en-US"/>
         </w:rPr>
       </w:pPr>
-      <w:bookmarkStart w:id="5" w:name="_Toc213617145"/>
+      <w:bookmarkStart w:id="5" w:name="_Toc213967232"/>
       <w:r>
         <w:rPr>
           <w:rFonts w:ascii="Cambria" w:hAnsi="Cambria" w:cstheme="majorHAnsi"/>
@@ -7467,7 +7565,7 @@
         <w:lastRenderedPageBreak/>
         <w:t xml:space="preserve"> </w:t>
       </w:r>
-      <w:bookmarkStart w:id="6" w:name="_Toc213617146"/>
+      <w:bookmarkStart w:id="6" w:name="_Toc213967233"/>
       <w:r>
         <w:rPr>
           <w:rFonts w:ascii="Cambria" w:eastAsia="Times New Roman" w:hAnsi="Cambria" w:cstheme="majorHAnsi"/>
@@ -8110,7 +8208,7 @@
         </w:rPr>
         <w:t xml:space="preserve"> </w:t>
       </w:r>
-      <w:bookmarkStart w:id="7" w:name="_Toc213617147"/>
+      <w:bookmarkStart w:id="7" w:name="_Toc213967234"/>
       <w:r>
         <w:rPr>
           <w:rFonts w:ascii="Cambria" w:eastAsia="Times New Roman" w:hAnsi="Cambria" w:cstheme="majorHAnsi"/>
@@ -8679,7 +8777,7 @@
         </w:rPr>
         <w:t xml:space="preserve"> </w:t>
       </w:r>
-      <w:bookmarkStart w:id="8" w:name="_Toc213617148"/>
+      <w:bookmarkStart w:id="8" w:name="_Toc213967235"/>
       <w:r>
         <w:rPr>
           <w:rFonts w:ascii="Cambria" w:hAnsi="Cambria" w:cstheme="majorHAnsi"/>
@@ -9313,7 +9411,7 @@
         </w:rPr>
         <w:t xml:space="preserve"> </w:t>
       </w:r>
-      <w:bookmarkStart w:id="9" w:name="_Toc213617149"/>
+      <w:bookmarkStart w:id="9" w:name="_Toc213967236"/>
       <w:r>
         <w:rPr>
           <w:rFonts w:ascii="Cambria" w:hAnsi="Cambria" w:cstheme="majorHAnsi"/>
@@ -9835,7 +9933,7 @@
         </w:rPr>
         <w:t xml:space="preserve"> </w:t>
       </w:r>
-      <w:bookmarkStart w:id="10" w:name="_Toc213617150"/>
+      <w:bookmarkStart w:id="10" w:name="_Toc213967237"/>
       <w:r>
         <w:rPr>
           <w:rFonts w:ascii="Cambria" w:hAnsi="Cambria" w:cstheme="majorHAnsi"/>
@@ -10347,7 +10445,7 @@
         </w:rPr>
         <w:t xml:space="preserve"> </w:t>
       </w:r>
-      <w:bookmarkStart w:id="11" w:name="_Toc213617151"/>
+      <w:bookmarkStart w:id="11" w:name="_Toc213967238"/>
       <w:r>
         <w:rPr>
           <w:rFonts w:ascii="Cambria" w:eastAsia="Arial" w:hAnsi="Cambria" w:cstheme="majorHAnsi"/>
@@ -10957,7 +11055,7 @@
         </w:rPr>
         <w:t xml:space="preserve"> </w:t>
       </w:r>
-      <w:bookmarkStart w:id="12" w:name="_Toc213617152"/>
+      <w:bookmarkStart w:id="12" w:name="_Toc213967239"/>
       <w:r>
         <w:rPr>
           <w:rFonts w:ascii="Cambria" w:hAnsi="Cambria" w:cstheme="majorHAnsi"/>
@@ -11773,7 +11871,7 @@
         </w:rPr>
         <w:t xml:space="preserve"> </w:t>
       </w:r>
-      <w:bookmarkStart w:id="13" w:name="_Toc213617153"/>
+      <w:bookmarkStart w:id="13" w:name="_Toc213967240"/>
       <w:r>
         <w:rPr>
           <w:rFonts w:ascii="Cambria" w:hAnsi="Cambria" w:cstheme="majorHAnsi"/>
@@ -12406,7 +12504,7 @@
         </w:rPr>
         <w:t xml:space="preserve"> </w:t>
       </w:r>
-      <w:bookmarkStart w:id="14" w:name="_Toc213617154"/>
+      <w:bookmarkStart w:id="14" w:name="_Toc213967241"/>
       <w:r>
         <w:rPr>
           <w:rFonts w:ascii="Cambria" w:hAnsi="Cambria" w:cstheme="majorHAnsi"/>
@@ -12919,7 +13017,7 @@
           <w:lang w:val="en-US"/>
         </w:rPr>
       </w:pPr>
-      <w:bookmarkStart w:id="15" w:name="_Toc213617155"/>
+      <w:bookmarkStart w:id="15" w:name="_Toc213967242"/>
       <w:r>
         <w:rPr>
           <w:rFonts w:ascii="Cambria" w:hAnsi="Cambria" w:cstheme="majorHAnsi"/>
@@ -14972,7 +15070,7 @@
           <w14:ligatures w14:val="none"/>
         </w:rPr>
       </w:pPr>
-      <w:bookmarkStart w:id="16" w:name="_Toc213617156"/>
+      <w:bookmarkStart w:id="16" w:name="_Toc213967243"/>
       <w:r>
         <w:rPr>
           <w:rFonts w:ascii="Cambria" w:eastAsia="Times New Roman" w:hAnsi="Cambria" w:cstheme="majorHAnsi"/>
@@ -14991,6 +15089,66 @@
     </w:p>
     <w:p>
       <w:pPr>
+        <w:pStyle w:val="NormalWeb"/>
+        <w:jc w:val="center"/>
+      </w:pPr>
+      <w:r>
+        <w:rPr>
+          <w:noProof/>
+        </w:rPr>
+        <w:lastRenderedPageBreak/>
+        <w:drawing>
+          <wp:inline distT="0" distB="0" distL="0" distR="0" wp14:anchorId="328DB56E" wp14:editId="67237A7C">
+            <wp:extent cx="5261610" cy="8863330"/>
+            <wp:effectExtent l="0" t="0" r="0" b="0"/>
+            <wp:docPr id="1817788410" name="Picture 9"/>
+            <wp:cNvGraphicFramePr>
+              <a:graphicFrameLocks xmlns:a="http://schemas.openxmlformats.org/drawingml/2006/main" noChangeAspect="1"/>
+            </wp:cNvGraphicFramePr>
+            <a:graphic xmlns:a="http://schemas.openxmlformats.org/drawingml/2006/main">
+              <a:graphicData uri="http://schemas.openxmlformats.org/drawingml/2006/picture">
+                <pic:pic xmlns:pic="http://schemas.openxmlformats.org/drawingml/2006/picture">
+                  <pic:nvPicPr>
+                    <pic:cNvPr id="0" name="Picture 13"/>
+                    <pic:cNvPicPr>
+                      <a:picLocks noChangeAspect="1" noChangeArrowheads="1"/>
+                    </pic:cNvPicPr>
+                  </pic:nvPicPr>
+                  <pic:blipFill>
+                    <a:blip r:embed="rId11">
+                      <a:extLst>
+                        <a:ext uri="{28A0092B-C50C-407E-A947-70E740481C1C}">
+                          <a14:useLocalDpi xmlns:a14="http://schemas.microsoft.com/office/drawing/2010/main" val="0"/>
+                        </a:ext>
+                      </a:extLst>
+                    </a:blip>
+                    <a:srcRect/>
+                    <a:stretch>
+                      <a:fillRect/>
+                    </a:stretch>
+                  </pic:blipFill>
+                  <pic:spPr bwMode="auto">
+                    <a:xfrm>
+                      <a:off x="0" y="0"/>
+                      <a:ext cx="5261610" cy="8863330"/>
+                    </a:xfrm>
+                    <a:prstGeom prst="rect">
+                      <a:avLst/>
+                    </a:prstGeom>
+                    <a:noFill/>
+                    <a:ln>
+                      <a:noFill/>
+                    </a:ln>
+                  </pic:spPr>
+                </pic:pic>
+              </a:graphicData>
+            </a:graphic>
+          </wp:inline>
+        </w:drawing>
+      </w:r>
+    </w:p>
+    <w:p>
+      <w:pPr>
         <w:spacing w:line="360" w:lineRule="auto"/>
         <w:rPr>
           <w:rFonts w:ascii="Cambria" w:eastAsia="Times New Roman" w:hAnsi="Cambria" w:cstheme="majorHAnsi"/>
@@ -15021,55 +15179,6 @@
           <w14:ligatures w14:val="none"/>
         </w:rPr>
       </w:pPr>
-      <w:r>
-        <w:rPr>
-          <w:noProof/>
-          <w:sz w:val="0"/>
-          <w:szCs w:val="0"/>
-        </w:rPr>
-        <w:drawing>
-          <wp:inline distT="0" distB="0" distL="0" distR="0" wp14:anchorId="37949B08" wp14:editId="5B0C5C45">
-            <wp:extent cx="4067175" cy="7229475"/>
-            <wp:effectExtent l="0" t="0" r="0" b="0"/>
-            <wp:docPr id="289" name="Picture 289"/>
-            <wp:cNvGraphicFramePr>
-              <a:graphicFrameLocks xmlns:a="http://schemas.openxmlformats.org/drawingml/2006/main" noChangeAspect="1"/>
-            </wp:cNvGraphicFramePr>
-            <a:graphic xmlns:a="http://schemas.openxmlformats.org/drawingml/2006/main">
-              <a:graphicData uri="http://schemas.openxmlformats.org/drawingml/2006/picture">
-                <pic:pic xmlns:pic="http://schemas.openxmlformats.org/drawingml/2006/picture">
-                  <pic:nvPicPr>
-                    <pic:cNvPr id="289" name="Picture"/>
-                    <pic:cNvPicPr/>
-                  </pic:nvPicPr>
-                  <pic:blipFill>
-                    <a:blip r:embed="rId11"/>
-                    <a:stretch>
-                      <a:fillRect/>
-                    </a:stretch>
-                  </pic:blipFill>
-                  <pic:spPr bwMode="auto">
-                    <a:xfrm>
-                      <a:off x="0" y="0"/>
-                      <a:ext cx="4067175" cy="7229475"/>
-                    </a:xfrm>
-                    <a:prstGeom prst="rect">
-                      <a:avLst/>
-                    </a:prstGeom>
-                    <a:noFill/>
-                    <a:ln w="9525">
-                      <a:noFill/>
-                      <a:miter lim="800000"/>
-                      <a:headEnd/>
-                      <a:tailEnd/>
-                    </a:ln>
-                  </pic:spPr>
-                </pic:pic>
-              </a:graphicData>
-            </a:graphic>
-          </wp:inline>
-        </w:drawing>
-      </w:r>
     </w:p>
     <w:p>
       <w:pPr>
@@ -15104,7 +15213,7 @@
         </w:rPr>
         <w:t xml:space="preserve"> </w:t>
       </w:r>
-      <w:bookmarkStart w:id="17" w:name="_Toc213617157"/>
+      <w:bookmarkStart w:id="17" w:name="_Toc213967244"/>
       <w:r>
         <w:rPr>
           <w:rFonts w:ascii="Cambria" w:eastAsia="Times New Roman" w:hAnsi="Cambria" w:cstheme="majorHAnsi"/>
@@ -15140,7 +15249,6 @@
           <w:sz w:val="0"/>
           <w:szCs w:val="0"/>
         </w:rPr>
-        <w:lastRenderedPageBreak/>
         <w:drawing>
           <wp:inline distT="0" distB="0" distL="0" distR="0" wp14:anchorId="154C3877" wp14:editId="281EE069">
             <wp:extent cx="3867150" cy="4933950"/>
@@ -15216,7 +15324,7 @@
         </w:rPr>
         <w:t xml:space="preserve"> </w:t>
       </w:r>
-      <w:bookmarkStart w:id="18" w:name="_Toc213617158"/>
+      <w:bookmarkStart w:id="18" w:name="_Toc213967245"/>
       <w:r>
         <w:rPr>
           <w:rFonts w:ascii="Cambria" w:hAnsi="Cambria" w:cstheme="majorHAnsi"/>
@@ -15325,7 +15433,7 @@
         </w:rPr>
         <w:t xml:space="preserve"> </w:t>
       </w:r>
-      <w:bookmarkStart w:id="19" w:name="_Toc213617159"/>
+      <w:bookmarkStart w:id="19" w:name="_Toc213967246"/>
       <w:r>
         <w:rPr>
           <w:rFonts w:ascii="Cambria" w:hAnsi="Cambria" w:cstheme="majorHAnsi"/>
@@ -15433,7 +15541,7 @@
         </w:rPr>
         <w:t xml:space="preserve"> </w:t>
       </w:r>
-      <w:bookmarkStart w:id="20" w:name="_Toc213617160"/>
+      <w:bookmarkStart w:id="20" w:name="_Toc213967247"/>
       <w:r>
         <w:rPr>
           <w:rFonts w:ascii="Cambria" w:hAnsi="Cambria" w:cstheme="majorHAnsi"/>
@@ -15450,6 +15558,66 @@
     </w:p>
     <w:p>
       <w:pPr>
+        <w:pStyle w:val="NormalWeb"/>
+        <w:jc w:val="center"/>
+      </w:pPr>
+      <w:r>
+        <w:rPr>
+          <w:noProof/>
+        </w:rPr>
+        <w:lastRenderedPageBreak/>
+        <w:drawing>
+          <wp:inline distT="0" distB="0" distL="0" distR="0" wp14:anchorId="15057118" wp14:editId="44F991FB">
+            <wp:extent cx="5731510" cy="5425440"/>
+            <wp:effectExtent l="0" t="0" r="2540" b="3810"/>
+            <wp:docPr id="45741507" name="Picture 8"/>
+            <wp:cNvGraphicFramePr>
+              <a:graphicFrameLocks xmlns:a="http://schemas.openxmlformats.org/drawingml/2006/main" noChangeAspect="1"/>
+            </wp:cNvGraphicFramePr>
+            <a:graphic xmlns:a="http://schemas.openxmlformats.org/drawingml/2006/main">
+              <a:graphicData uri="http://schemas.openxmlformats.org/drawingml/2006/picture">
+                <pic:pic xmlns:pic="http://schemas.openxmlformats.org/drawingml/2006/picture">
+                  <pic:nvPicPr>
+                    <pic:cNvPr id="0" name="Picture 11"/>
+                    <pic:cNvPicPr>
+                      <a:picLocks noChangeAspect="1" noChangeArrowheads="1"/>
+                    </pic:cNvPicPr>
+                  </pic:nvPicPr>
+                  <pic:blipFill>
+                    <a:blip r:embed="rId15">
+                      <a:extLst>
+                        <a:ext uri="{28A0092B-C50C-407E-A947-70E740481C1C}">
+                          <a14:useLocalDpi xmlns:a14="http://schemas.microsoft.com/office/drawing/2010/main" val="0"/>
+                        </a:ext>
+                      </a:extLst>
+                    </a:blip>
+                    <a:srcRect/>
+                    <a:stretch>
+                      <a:fillRect/>
+                    </a:stretch>
+                  </pic:blipFill>
+                  <pic:spPr bwMode="auto">
+                    <a:xfrm>
+                      <a:off x="0" y="0"/>
+                      <a:ext cx="5731510" cy="5425440"/>
+                    </a:xfrm>
+                    <a:prstGeom prst="rect">
+                      <a:avLst/>
+                    </a:prstGeom>
+                    <a:noFill/>
+                    <a:ln>
+                      <a:noFill/>
+                    </a:ln>
+                  </pic:spPr>
+                </pic:pic>
+              </a:graphicData>
+            </a:graphic>
+          </wp:inline>
+        </w:drawing>
+      </w:r>
+    </w:p>
+    <w:p>
+      <w:pPr>
         <w:spacing w:line="360" w:lineRule="auto"/>
         <w:jc w:val="center"/>
         <w:rPr>
@@ -15459,56 +15627,6 @@
           <w:lang w:val="en-US"/>
         </w:rPr>
       </w:pPr>
-      <w:r>
-        <w:rPr>
-          <w:noProof/>
-          <w:sz w:val="0"/>
-          <w:szCs w:val="0"/>
-        </w:rPr>
-        <w:lastRenderedPageBreak/>
-        <w:drawing>
-          <wp:inline distT="0" distB="0" distL="0" distR="0" wp14:anchorId="389188EE" wp14:editId="7D1D5DE0">
-            <wp:extent cx="5731510" cy="5440713"/>
-            <wp:effectExtent l="0" t="0" r="2540" b="7620"/>
-            <wp:docPr id="492" name="Picture 492"/>
-            <wp:cNvGraphicFramePr>
-              <a:graphicFrameLocks xmlns:a="http://schemas.openxmlformats.org/drawingml/2006/main" noChangeAspect="1"/>
-            </wp:cNvGraphicFramePr>
-            <a:graphic xmlns:a="http://schemas.openxmlformats.org/drawingml/2006/main">
-              <a:graphicData uri="http://schemas.openxmlformats.org/drawingml/2006/picture">
-                <pic:pic xmlns:pic="http://schemas.openxmlformats.org/drawingml/2006/picture">
-                  <pic:nvPicPr>
-                    <pic:cNvPr id="492" name="Picture"/>
-                    <pic:cNvPicPr/>
-                  </pic:nvPicPr>
-                  <pic:blipFill>
-                    <a:blip r:embed="rId15"/>
-                    <a:stretch>
-                      <a:fillRect/>
-                    </a:stretch>
-                  </pic:blipFill>
-                  <pic:spPr bwMode="auto">
-                    <a:xfrm>
-                      <a:off x="0" y="0"/>
-                      <a:ext cx="5731510" cy="5440713"/>
-                    </a:xfrm>
-                    <a:prstGeom prst="rect">
-                      <a:avLst/>
-                    </a:prstGeom>
-                    <a:noFill/>
-                    <a:ln w="9525">
-                      <a:noFill/>
-                      <a:miter lim="800000"/>
-                      <a:headEnd/>
-                      <a:tailEnd/>
-                    </a:ln>
-                  </pic:spPr>
-                </pic:pic>
-              </a:graphicData>
-            </a:graphic>
-          </wp:inline>
-        </w:drawing>
-      </w:r>
     </w:p>
     <w:p>
       <w:pPr>
@@ -15541,7 +15659,7 @@
         </w:rPr>
         <w:t xml:space="preserve"> </w:t>
       </w:r>
-      <w:bookmarkStart w:id="21" w:name="_Toc213617161"/>
+      <w:bookmarkStart w:id="21" w:name="_Toc213967248"/>
       <w:r>
         <w:rPr>
           <w:rFonts w:ascii="Cambria" w:hAnsi="Cambria" w:cstheme="majorHAnsi"/>
@@ -15650,7 +15768,7 @@
         <w:lastRenderedPageBreak/>
         <w:t xml:space="preserve"> </w:t>
       </w:r>
-      <w:bookmarkStart w:id="22" w:name="_Toc213617162"/>
+      <w:bookmarkStart w:id="22" w:name="_Toc213967249"/>
       <w:r>
         <w:rPr>
           <w:rFonts w:ascii="Cambria" w:hAnsi="Cambria" w:cstheme="majorHAnsi"/>
@@ -15679,6 +15797,65 @@
     </w:p>
     <w:p>
       <w:pPr>
+        <w:pStyle w:val="NormalWeb"/>
+        <w:ind w:left="360"/>
+      </w:pPr>
+      <w:r>
+        <w:rPr>
+          <w:noProof/>
+        </w:rPr>
+        <w:drawing>
+          <wp:inline distT="0" distB="0" distL="0" distR="0" wp14:anchorId="37CFB965" wp14:editId="3ABFC3A4">
+            <wp:extent cx="5731510" cy="6750050"/>
+            <wp:effectExtent l="0" t="0" r="2540" b="0"/>
+            <wp:docPr id="54293588" name="Picture 10"/>
+            <wp:cNvGraphicFramePr>
+              <a:graphicFrameLocks xmlns:a="http://schemas.openxmlformats.org/drawingml/2006/main" noChangeAspect="1"/>
+            </wp:cNvGraphicFramePr>
+            <a:graphic xmlns:a="http://schemas.openxmlformats.org/drawingml/2006/main">
+              <a:graphicData uri="http://schemas.openxmlformats.org/drawingml/2006/picture">
+                <pic:pic xmlns:pic="http://schemas.openxmlformats.org/drawingml/2006/picture">
+                  <pic:nvPicPr>
+                    <pic:cNvPr id="0" name="Picture 15"/>
+                    <pic:cNvPicPr>
+                      <a:picLocks noChangeAspect="1" noChangeArrowheads="1"/>
+                    </pic:cNvPicPr>
+                  </pic:nvPicPr>
+                  <pic:blipFill>
+                    <a:blip r:embed="rId17">
+                      <a:extLst>
+                        <a:ext uri="{28A0092B-C50C-407E-A947-70E740481C1C}">
+                          <a14:useLocalDpi xmlns:a14="http://schemas.microsoft.com/office/drawing/2010/main" val="0"/>
+                        </a:ext>
+                      </a:extLst>
+                    </a:blip>
+                    <a:srcRect/>
+                    <a:stretch>
+                      <a:fillRect/>
+                    </a:stretch>
+                  </pic:blipFill>
+                  <pic:spPr bwMode="auto">
+                    <a:xfrm>
+                      <a:off x="0" y="0"/>
+                      <a:ext cx="5731510" cy="6750050"/>
+                    </a:xfrm>
+                    <a:prstGeom prst="rect">
+                      <a:avLst/>
+                    </a:prstGeom>
+                    <a:noFill/>
+                    <a:ln>
+                      <a:noFill/>
+                    </a:ln>
+                  </pic:spPr>
+                </pic:pic>
+              </a:graphicData>
+            </a:graphic>
+          </wp:inline>
+        </w:drawing>
+      </w:r>
+    </w:p>
+    <w:p>
+      <w:pPr>
         <w:spacing w:line="360" w:lineRule="auto"/>
         <w:jc w:val="center"/>
         <w:rPr>
@@ -15688,55 +15865,6 @@
           <w:lang w:val="en-US"/>
         </w:rPr>
       </w:pPr>
-      <w:r>
-        <w:rPr>
-          <w:noProof/>
-          <w:sz w:val="0"/>
-          <w:szCs w:val="0"/>
-        </w:rPr>
-        <w:drawing>
-          <wp:inline distT="0" distB="0" distL="0" distR="0" wp14:anchorId="417550F7" wp14:editId="586845BC">
-            <wp:extent cx="5731510" cy="7729220"/>
-            <wp:effectExtent l="0" t="0" r="2540" b="5080"/>
-            <wp:docPr id="349" name="Picture 349"/>
-            <wp:cNvGraphicFramePr>
-              <a:graphicFrameLocks xmlns:a="http://schemas.openxmlformats.org/drawingml/2006/main" noChangeAspect="1"/>
-            </wp:cNvGraphicFramePr>
-            <a:graphic xmlns:a="http://schemas.openxmlformats.org/drawingml/2006/main">
-              <a:graphicData uri="http://schemas.openxmlformats.org/drawingml/2006/picture">
-                <pic:pic xmlns:pic="http://schemas.openxmlformats.org/drawingml/2006/picture">
-                  <pic:nvPicPr>
-                    <pic:cNvPr id="349" name="Picture"/>
-                    <pic:cNvPicPr/>
-                  </pic:nvPicPr>
-                  <pic:blipFill>
-                    <a:blip r:embed="rId17"/>
-                    <a:stretch>
-                      <a:fillRect/>
-                    </a:stretch>
-                  </pic:blipFill>
-                  <pic:spPr bwMode="auto">
-                    <a:xfrm>
-                      <a:off x="0" y="0"/>
-                      <a:ext cx="5731510" cy="7729220"/>
-                    </a:xfrm>
-                    <a:prstGeom prst="rect">
-                      <a:avLst/>
-                    </a:prstGeom>
-                    <a:noFill/>
-                    <a:ln w="9525">
-                      <a:noFill/>
-                      <a:miter lim="800000"/>
-                      <a:headEnd/>
-                      <a:tailEnd/>
-                    </a:ln>
-                  </pic:spPr>
-                </pic:pic>
-              </a:graphicData>
-            </a:graphic>
-          </wp:inline>
-        </w:drawing>
-      </w:r>
     </w:p>
     <w:p>
       <w:pPr>
@@ -15769,7 +15897,7 @@
         </w:rPr>
         <w:t xml:space="preserve"> </w:t>
       </w:r>
-      <w:bookmarkStart w:id="23" w:name="_Toc213617163"/>
+      <w:bookmarkStart w:id="23" w:name="_Toc213967250"/>
       <w:r>
         <w:rPr>
           <w:rFonts w:ascii="Cambria" w:hAnsi="Cambria" w:cstheme="majorHAnsi"/>
@@ -15786,6 +15914,66 @@
     </w:p>
     <w:p>
       <w:pPr>
+        <w:pStyle w:val="NormalWeb"/>
+        <w:ind w:left="360"/>
+      </w:pPr>
+      <w:r>
+        <w:rPr>
+          <w:noProof/>
+        </w:rPr>
+        <w:lastRenderedPageBreak/>
+        <w:drawing>
+          <wp:inline distT="0" distB="0" distL="0" distR="0" wp14:anchorId="18A1E025" wp14:editId="4AB28BBF">
+            <wp:extent cx="5731510" cy="8036560"/>
+            <wp:effectExtent l="0" t="0" r="2540" b="2540"/>
+            <wp:docPr id="141073976" name="Picture 7"/>
+            <wp:cNvGraphicFramePr>
+              <a:graphicFrameLocks xmlns:a="http://schemas.openxmlformats.org/drawingml/2006/main" noChangeAspect="1"/>
+            </wp:cNvGraphicFramePr>
+            <a:graphic xmlns:a="http://schemas.openxmlformats.org/drawingml/2006/main">
+              <a:graphicData uri="http://schemas.openxmlformats.org/drawingml/2006/picture">
+                <pic:pic xmlns:pic="http://schemas.openxmlformats.org/drawingml/2006/picture">
+                  <pic:nvPicPr>
+                    <pic:cNvPr id="0" name="Picture 9"/>
+                    <pic:cNvPicPr>
+                      <a:picLocks noChangeAspect="1" noChangeArrowheads="1"/>
+                    </pic:cNvPicPr>
+                  </pic:nvPicPr>
+                  <pic:blipFill>
+                    <a:blip r:embed="rId18">
+                      <a:extLst>
+                        <a:ext uri="{28A0092B-C50C-407E-A947-70E740481C1C}">
+                          <a14:useLocalDpi xmlns:a14="http://schemas.microsoft.com/office/drawing/2010/main" val="0"/>
+                        </a:ext>
+                      </a:extLst>
+                    </a:blip>
+                    <a:srcRect/>
+                    <a:stretch>
+                      <a:fillRect/>
+                    </a:stretch>
+                  </pic:blipFill>
+                  <pic:spPr bwMode="auto">
+                    <a:xfrm>
+                      <a:off x="0" y="0"/>
+                      <a:ext cx="5731510" cy="8036560"/>
+                    </a:xfrm>
+                    <a:prstGeom prst="rect">
+                      <a:avLst/>
+                    </a:prstGeom>
+                    <a:noFill/>
+                    <a:ln>
+                      <a:noFill/>
+                    </a:ln>
+                  </pic:spPr>
+                </pic:pic>
+              </a:graphicData>
+            </a:graphic>
+          </wp:inline>
+        </w:drawing>
+      </w:r>
+    </w:p>
+    <w:p>
+      <w:pPr>
         <w:spacing w:line="360" w:lineRule="auto"/>
         <w:jc w:val="center"/>
         <w:rPr>
@@ -15795,56 +15983,6 @@
           <w:lang w:val="en-US"/>
         </w:rPr>
       </w:pPr>
-      <w:r>
-        <w:rPr>
-          <w:noProof/>
-          <w:sz w:val="0"/>
-          <w:szCs w:val="0"/>
-        </w:rPr>
-        <w:lastRenderedPageBreak/>
-        <w:drawing>
-          <wp:inline distT="0" distB="0" distL="0" distR="0" wp14:anchorId="538BF3EB" wp14:editId="3B195690">
-            <wp:extent cx="4486275" cy="7477125"/>
-            <wp:effectExtent l="0" t="0" r="0" b="0"/>
-            <wp:docPr id="561" name="Picture 561"/>
-            <wp:cNvGraphicFramePr>
-              <a:graphicFrameLocks xmlns:a="http://schemas.openxmlformats.org/drawingml/2006/main" noChangeAspect="1"/>
-            </wp:cNvGraphicFramePr>
-            <a:graphic xmlns:a="http://schemas.openxmlformats.org/drawingml/2006/main">
-              <a:graphicData uri="http://schemas.openxmlformats.org/drawingml/2006/picture">
-                <pic:pic xmlns:pic="http://schemas.openxmlformats.org/drawingml/2006/picture">
-                  <pic:nvPicPr>
-                    <pic:cNvPr id="561" name="Picture"/>
-                    <pic:cNvPicPr/>
-                  </pic:nvPicPr>
-                  <pic:blipFill>
-                    <a:blip r:embed="rId18"/>
-                    <a:stretch>
-                      <a:fillRect/>
-                    </a:stretch>
-                  </pic:blipFill>
-                  <pic:spPr bwMode="auto">
-                    <a:xfrm>
-                      <a:off x="0" y="0"/>
-                      <a:ext cx="4486275" cy="7477125"/>
-                    </a:xfrm>
-                    <a:prstGeom prst="rect">
-                      <a:avLst/>
-                    </a:prstGeom>
-                    <a:noFill/>
-                    <a:ln w="9525">
-                      <a:noFill/>
-                      <a:miter lim="800000"/>
-                      <a:headEnd/>
-                      <a:tailEnd/>
-                    </a:ln>
-                  </pic:spPr>
-                </pic:pic>
-              </a:graphicData>
-            </a:graphic>
-          </wp:inline>
-        </w:drawing>
-      </w:r>
     </w:p>
     <w:p>
       <w:pPr>
@@ -15877,7 +16015,7 @@
         </w:rPr>
         <w:t xml:space="preserve"> </w:t>
       </w:r>
-      <w:bookmarkStart w:id="24" w:name="_Toc213617164"/>
+      <w:bookmarkStart w:id="24" w:name="_Toc213967251"/>
       <w:r>
         <w:rPr>
           <w:rFonts w:ascii="Cambria" w:hAnsi="Cambria" w:cstheme="majorHAnsi"/>
@@ -15911,9 +16049,9 @@
         </w:rPr>
         <w:lastRenderedPageBreak/>
         <w:drawing>
-          <wp:inline distT="0" distB="0" distL="0" distR="0" wp14:anchorId="33CA5E2E" wp14:editId="758BC71A">
+          <wp:inline distT="0" distB="0" distL="0" distR="0" wp14:anchorId="33CA5E2E" wp14:editId="66C12C30">
             <wp:extent cx="3648075" cy="4619625"/>
-            <wp:effectExtent l="0" t="0" r="0" b="0"/>
+            <wp:effectExtent l="0" t="0" r="0" b="9525"/>
             <wp:docPr id="527" name="Picture 527"/>
             <wp:cNvGraphicFramePr>
               <a:graphicFrameLocks xmlns:a="http://schemas.openxmlformats.org/drawingml/2006/main" noChangeAspect="1"/>
@@ -15973,7 +16111,7 @@
           <w:lang w:val="en-US"/>
         </w:rPr>
       </w:pPr>
-      <w:bookmarkStart w:id="25" w:name="_Toc213617165"/>
+      <w:bookmarkStart w:id="25" w:name="_Toc213967252"/>
       <w:r>
         <w:rPr>
           <w:rFonts w:ascii="Cambria" w:hAnsi="Cambria" w:cstheme="majorHAnsi"/>
@@ -16070,7 +16208,7 @@
           <w:lang w:val="en-US"/>
         </w:rPr>
       </w:pPr>
-      <w:bookmarkStart w:id="26" w:name="_Toc213617166"/>
+      <w:bookmarkStart w:id="26" w:name="_Toc213967253"/>
       <w:r>
         <w:rPr>
           <w:rFonts w:ascii="Cambria" w:hAnsi="Cambria" w:cstheme="majorHAnsi"/>
@@ -16096,7 +16234,7 @@
           <w:lang w:val="en-US"/>
         </w:rPr>
       </w:pPr>
-      <w:bookmarkStart w:id="27" w:name="_Toc213617167"/>
+      <w:bookmarkStart w:id="27" w:name="_Toc213967254"/>
       <w:r>
         <w:rPr>
           <w:rFonts w:ascii="Cambria" w:hAnsi="Cambria" w:cstheme="majorHAnsi"/>
@@ -16197,7 +16335,7 @@
           <w:lang w:val="en-US"/>
         </w:rPr>
       </w:pPr>
-      <w:bookmarkStart w:id="28" w:name="_Toc213617168"/>
+      <w:bookmarkStart w:id="28" w:name="_Toc213967255"/>
       <w:r>
         <w:rPr>
           <w:rFonts w:ascii="Cambria" w:hAnsi="Cambria" w:cstheme="majorHAnsi"/>
@@ -16222,7 +16360,7 @@
           <w:lang w:val="en-US"/>
         </w:rPr>
       </w:pPr>
-      <w:bookmarkStart w:id="29" w:name="_Toc213617169"/>
+      <w:bookmarkStart w:id="29" w:name="_Toc213967256"/>
       <w:r>
         <w:rPr>
           <w:rFonts w:ascii="Cambria" w:hAnsi="Cambria" w:cstheme="majorHAnsi"/>
@@ -16667,6 +16805,7 @@
                 <w:szCs w:val="26"/>
                 <w:lang w:val="en-US"/>
               </w:rPr>
+              <w:lastRenderedPageBreak/>
               <w:t>Luồng Chính</w:t>
             </w:r>
           </w:p>
@@ -17092,7 +17231,7 @@
           <w:lang w:val="en-US"/>
         </w:rPr>
       </w:pPr>
-      <w:bookmarkStart w:id="30" w:name="_Toc213617170"/>
+      <w:bookmarkStart w:id="30" w:name="_Toc213967257"/>
       <w:r>
         <w:rPr>
           <w:rFonts w:ascii="Cambria" w:hAnsi="Cambria" w:cstheme="majorHAnsi"/>
@@ -18147,7 +18286,7 @@
           <w:lang w:val="en-US"/>
         </w:rPr>
       </w:pPr>
-      <w:bookmarkStart w:id="31" w:name="_Toc213617171"/>
+      <w:bookmarkStart w:id="31" w:name="_Toc213967258"/>
       <w:r>
         <w:rPr>
           <w:rFonts w:ascii="Cambria" w:hAnsi="Cambria" w:cstheme="majorHAnsi"/>
@@ -18971,6 +19110,7 @@
                 <w:szCs w:val="26"/>
                 <w:lang w:val="en-US"/>
               </w:rPr>
+              <w:lastRenderedPageBreak/>
               <w:t>Luồng Phụ</w:t>
             </w:r>
           </w:p>
@@ -19197,7 +19337,7 @@
           <w:lang w:val="en-US"/>
         </w:rPr>
       </w:pPr>
-      <w:bookmarkStart w:id="32" w:name="_Toc213617172"/>
+      <w:bookmarkStart w:id="32" w:name="_Toc213967259"/>
       <w:r>
         <w:rPr>
           <w:rFonts w:ascii="Cambria" w:hAnsi="Cambria" w:cstheme="majorHAnsi"/>
@@ -20408,7 +20548,7 @@
           <w:lang w:val="en-US"/>
         </w:rPr>
       </w:pPr>
-      <w:bookmarkStart w:id="33" w:name="_Toc213617173"/>
+      <w:bookmarkStart w:id="33" w:name="_Toc213967260"/>
       <w:r>
         <w:rPr>
           <w:rFonts w:ascii="Cambria" w:hAnsi="Cambria" w:cstheme="majorHAnsi"/>
@@ -21196,7 +21336,7 @@
           <w:lang w:val="en-US"/>
         </w:rPr>
       </w:pPr>
-      <w:bookmarkStart w:id="34" w:name="_Toc213617174"/>
+      <w:bookmarkStart w:id="34" w:name="_Toc213967261"/>
       <w:r>
         <w:rPr>
           <w:rFonts w:ascii="Cambria" w:hAnsi="Cambria" w:cstheme="majorHAnsi"/>
@@ -22158,7 +22298,7 @@
           <w:lang w:val="en-US"/>
         </w:rPr>
       </w:pPr>
-      <w:bookmarkStart w:id="35" w:name="_Toc213617175"/>
+      <w:bookmarkStart w:id="35" w:name="_Toc213967262"/>
       <w:r>
         <w:rPr>
           <w:rFonts w:ascii="Cambria" w:hAnsi="Cambria" w:cstheme="majorHAnsi"/>
@@ -22925,7 +23065,7 @@
           <w:lang w:val="en-US"/>
         </w:rPr>
       </w:pPr>
-      <w:bookmarkStart w:id="36" w:name="_Toc213617176"/>
+      <w:bookmarkStart w:id="36" w:name="_Toc213967263"/>
       <w:r>
         <w:rPr>
           <w:rFonts w:ascii="Cambria" w:hAnsi="Cambria" w:cstheme="majorHAnsi"/>
@@ -23693,7 +23833,7 @@
           <w:lang w:val="en-US"/>
         </w:rPr>
       </w:pPr>
-      <w:bookmarkStart w:id="37" w:name="_Toc213617177"/>
+      <w:bookmarkStart w:id="37" w:name="_Toc213967264"/>
       <w:r>
         <w:rPr>
           <w:rFonts w:ascii="Cambria" w:hAnsi="Cambria" w:cstheme="majorHAnsi"/>
@@ -24347,7 +24487,7 @@
           <w:lang w:val="en-US"/>
         </w:rPr>
       </w:pPr>
-      <w:bookmarkStart w:id="38" w:name="_Toc213617178"/>
+      <w:bookmarkStart w:id="38" w:name="_Toc213967265"/>
       <w:r>
         <w:rPr>
           <w:rFonts w:ascii="Cambria" w:hAnsi="Cambria" w:cstheme="majorHAnsi"/>
@@ -25070,7 +25210,7 @@
           <w:lang w:val="en-US"/>
         </w:rPr>
       </w:pPr>
-      <w:bookmarkStart w:id="39" w:name="_Toc213617179"/>
+      <w:bookmarkStart w:id="39" w:name="_Toc213967266"/>
       <w:r>
         <w:rPr>
           <w:rFonts w:ascii="Cambria" w:hAnsi="Cambria" w:cstheme="majorHAnsi"/>
@@ -26305,7 +26445,7 @@
           <w:lang w:val="en-US"/>
         </w:rPr>
       </w:pPr>
-      <w:bookmarkStart w:id="40" w:name="_Toc213617180"/>
+      <w:bookmarkStart w:id="40" w:name="_Toc213967267"/>
       <w:r>
         <w:rPr>
           <w:rFonts w:ascii="Cambria" w:hAnsi="Cambria" w:cstheme="majorHAnsi"/>
@@ -26990,6 +27130,7 @@
                 <w:szCs w:val="26"/>
                 <w:lang w:val="en-US"/>
               </w:rPr>
+              <w:lastRenderedPageBreak/>
               <w:t>Luồng Phụ</w:t>
             </w:r>
           </w:p>
@@ -27042,7 +27183,7 @@
           <w:lang w:val="en-US"/>
         </w:rPr>
       </w:pPr>
-      <w:bookmarkStart w:id="41" w:name="_Toc213617181"/>
+      <w:bookmarkStart w:id="41" w:name="_Toc213967268"/>
       <w:r>
         <w:rPr>
           <w:rFonts w:ascii="Cambria" w:hAnsi="Cambria" w:cstheme="majorHAnsi"/>
@@ -27726,6 +27867,7 @@
                 <w:szCs w:val="26"/>
                 <w:lang w:val="en-US"/>
               </w:rPr>
+              <w:lastRenderedPageBreak/>
               <w:t>Luồng Phụ</w:t>
             </w:r>
           </w:p>
@@ -27808,8 +27950,8 @@
           <w:lang w:val="en-US"/>
         </w:rPr>
       </w:pPr>
-      <w:bookmarkStart w:id="42" w:name="_Toc213617182"/>
-      <w:bookmarkStart w:id="43" w:name="_Hlk213445881"/>
+      <w:bookmarkStart w:id="42" w:name="_Hlk213445881"/>
+      <w:bookmarkStart w:id="43" w:name="_Toc213967269"/>
       <w:r>
         <w:rPr>
           <w:rFonts w:ascii="Cambria" w:hAnsi="Cambria" w:cstheme="majorHAnsi"/>
@@ -27832,7 +27974,7 @@
         </w:rPr>
         <w:t>Nhắc nộp hồ sơ nghiệm thu</w:t>
       </w:r>
-      <w:bookmarkEnd w:id="42"/>
+      <w:bookmarkEnd w:id="43"/>
     </w:p>
     <w:tbl>
       <w:tblPr>
@@ -28363,7 +28505,7 @@
           <w:lang w:val="en-US"/>
         </w:rPr>
       </w:pPr>
-      <w:bookmarkStart w:id="44" w:name="_Toc213617183"/>
+      <w:bookmarkStart w:id="44" w:name="_Toc213967270"/>
       <w:r>
         <w:rPr>
           <w:rFonts w:ascii="Cambria" w:hAnsi="Cambria" w:cstheme="majorHAnsi"/>
@@ -28972,7 +29114,7 @@
           <w:lang w:val="en-US"/>
         </w:rPr>
       </w:pPr>
-      <w:bookmarkStart w:id="45" w:name="_Toc213617184"/>
+      <w:bookmarkStart w:id="45" w:name="_Toc213967271"/>
       <w:r>
         <w:rPr>
           <w:rFonts w:ascii="Cambria" w:hAnsi="Cambria" w:cstheme="majorHAnsi"/>
@@ -29653,7 +29795,7 @@
           <w:lang w:val="en-US"/>
         </w:rPr>
       </w:pPr>
-      <w:bookmarkStart w:id="46" w:name="_Toc213617185"/>
+      <w:bookmarkStart w:id="46" w:name="_Toc213967272"/>
       <w:r>
         <w:rPr>
           <w:rFonts w:ascii="Cambria" w:hAnsi="Cambria" w:cstheme="majorHAnsi"/>
@@ -30338,7 +30480,7 @@
           <w:lang w:val="en-US"/>
         </w:rPr>
       </w:pPr>
-      <w:bookmarkStart w:id="47" w:name="_Toc213617186"/>
+      <w:bookmarkStart w:id="47" w:name="_Toc213967273"/>
       <w:r>
         <w:rPr>
           <w:rFonts w:ascii="Cambria" w:hAnsi="Cambria" w:cstheme="majorHAnsi"/>
@@ -30934,7 +31076,7 @@
           <w:lang w:val="en-US"/>
         </w:rPr>
       </w:pPr>
-      <w:bookmarkStart w:id="48" w:name="_Toc213617187"/>
+      <w:bookmarkStart w:id="48" w:name="_Toc213967274"/>
       <w:r>
         <w:rPr>
           <w:rFonts w:ascii="Cambria" w:hAnsi="Cambria" w:cstheme="majorHAnsi"/>
@@ -32166,7 +32308,7 @@
           <w:lang w:val="en-US"/>
         </w:rPr>
       </w:pPr>
-      <w:bookmarkStart w:id="49" w:name="_Toc213617188"/>
+      <w:bookmarkStart w:id="49" w:name="_Toc213967275"/>
       <w:r>
         <w:rPr>
           <w:rFonts w:ascii="Cambria" w:hAnsi="Cambria" w:cstheme="majorHAnsi"/>
@@ -32679,6 +32821,7 @@
                 <w:sz w:val="26"/>
                 <w:szCs w:val="26"/>
               </w:rPr>
+              <w:lastRenderedPageBreak/>
               <w:t>Luồng Phụ</w:t>
             </w:r>
           </w:p>
@@ -32705,7 +32848,7 @@
           </w:p>
         </w:tc>
       </w:tr>
-      <w:bookmarkEnd w:id="43"/>
+      <w:bookmarkEnd w:id="42"/>
     </w:tbl>
     <w:p>
       <w:pPr>
@@ -32731,7 +32874,7 @@
           <w:lang w:val="en-US"/>
         </w:rPr>
       </w:pPr>
-      <w:bookmarkStart w:id="50" w:name="_Toc213617189"/>
+      <w:bookmarkStart w:id="50" w:name="_Toc213967276"/>
       <w:r>
         <w:rPr>
           <w:rFonts w:ascii="Cambria" w:hAnsi="Cambria" w:cstheme="majorHAnsi"/>
@@ -32767,6 +32910,7 @@
           <w:lang w:val="en-US"/>
         </w:rPr>
       </w:pPr>
+      <w:bookmarkStart w:id="51" w:name="_Toc213967277"/>
       <w:r>
         <w:rPr>
           <w:rFonts w:ascii="Cambria" w:hAnsi="Cambria" w:cstheme="majorHAnsi"/>
@@ -32774,17 +32918,7 @@
           <w:bCs/>
           <w:lang w:val="en-US"/>
         </w:rPr>
-        <w:t xml:space="preserve">1. </w:t>
-      </w:r>
-      <w:bookmarkStart w:id="51" w:name="_Toc213617190"/>
-      <w:r>
-        <w:rPr>
-          <w:rFonts w:ascii="Cambria" w:hAnsi="Cambria" w:cstheme="majorHAnsi"/>
-          <w:b/>
-          <w:bCs/>
-          <w:lang w:val="en-US"/>
-        </w:rPr>
-        <w:t>CƠ SỞ DỮ LIỆU QUAN HỆ</w:t>
+        <w:t>1. CƠ SỞ DỮ LIỆU QUAN HỆ</w:t>
       </w:r>
       <w:bookmarkEnd w:id="51"/>
     </w:p>
@@ -32972,7 +33106,7 @@
                 <w:szCs w:val="26"/>
                 <w:lang w:val="en-US"/>
               </w:rPr>
-              <w:t>Mục đích</w:t>
+              <w:t>Ghi chú</w:t>
             </w:r>
           </w:p>
         </w:tc>
@@ -40305,7 +40439,7 @@
           <w:lang w:val="en-US"/>
         </w:rPr>
       </w:pPr>
-      <w:bookmarkStart w:id="52" w:name="_Toc213617191"/>
+      <w:bookmarkStart w:id="52" w:name="_Toc213967278"/>
       <w:r>
         <w:rPr>
           <w:rFonts w:ascii="Cambria" w:hAnsi="Cambria" w:cstheme="majorHAnsi"/>
@@ -40327,6 +40461,38 @@
           <w:lang w:val="en-US"/>
         </w:rPr>
       </w:pPr>
+      <w:r>
+        <w:rPr>
+          <w:rFonts w:ascii="Cambria" w:hAnsi="Cambria" w:cstheme="majorHAnsi"/>
+          <w:sz w:val="26"/>
+          <w:szCs w:val="26"/>
+          <w:lang w:val="en-US"/>
+        </w:rPr>
+        <w:t xml:space="preserve">Thiết kết UI bằng HTMl + Js với hỗ trợ của AI, đường dẫn demo chi tiết tại: </w:t>
+      </w:r>
+      <w:hyperlink r:id="rId24" w:history="1">
+        <w:r>
+          <w:rPr>
+            <w:rStyle w:val="Hyperlink"/>
+            <w:rFonts w:ascii="Cambria" w:hAnsi="Cambria" w:cstheme="majorHAnsi"/>
+            <w:sz w:val="26"/>
+            <w:szCs w:val="26"/>
+            <w:lang w:val="en-US"/>
+          </w:rPr>
+          <w:t>THIẾT KẾ UI HỆ THỐNG QUẢN LÝ ĐỀ TÀI NGHIÊN CỨU KHOA HỌC</w:t>
+        </w:r>
+      </w:hyperlink>
+    </w:p>
+    <w:p>
+      <w:pPr>
+        <w:spacing w:line="360" w:lineRule="auto"/>
+        <w:rPr>
+          <w:rFonts w:ascii="Cambria" w:hAnsi="Cambria" w:cstheme="majorHAnsi"/>
+          <w:sz w:val="26"/>
+          <w:szCs w:val="26"/>
+          <w:lang w:val="en-US"/>
+        </w:rPr>
+      </w:pPr>
     </w:p>
     <w:p>
       <w:pPr>
@@ -40339,7 +40505,7 @@
           <w:lang w:val="en-US"/>
         </w:rPr>
       </w:pPr>
-      <w:bookmarkStart w:id="53" w:name="_Toc213617192"/>
+      <w:bookmarkStart w:id="53" w:name="_Toc213967279"/>
       <w:r>
         <w:rPr>
           <w:rFonts w:ascii="Cambria" w:hAnsi="Cambria" w:cstheme="majorHAnsi"/>
@@ -40374,7 +40540,7 @@
           <w:lang w:val="en-US"/>
         </w:rPr>
       </w:pPr>
-      <w:bookmarkStart w:id="54" w:name="_Toc213617193"/>
+      <w:bookmarkStart w:id="54" w:name="_Toc213967280"/>
       <w:r>
         <w:rPr>
           <w:rFonts w:ascii="Cambria" w:hAnsi="Cambria" w:cstheme="majorHAnsi"/>
@@ -40415,8 +40581,228 @@
         </w:rPr>
       </w:pPr>
     </w:p>
+    <w:p>
+      <w:pPr>
+        <w:pStyle w:val="Heading1"/>
+        <w:spacing w:line="360" w:lineRule="auto"/>
+        <w:rPr>
+          <w:rFonts w:ascii="Cambria" w:hAnsi="Cambria" w:cstheme="majorHAnsi"/>
+          <w:b/>
+          <w:bCs/>
+          <w:sz w:val="26"/>
+          <w:szCs w:val="26"/>
+          <w:lang w:val="en-US"/>
+        </w:rPr>
+      </w:pPr>
+      <w:bookmarkStart w:id="55" w:name="_Toc213967281"/>
+      <w:r>
+        <w:rPr>
+          <w:rFonts w:ascii="Cambria" w:hAnsi="Cambria" w:cstheme="majorHAnsi"/>
+          <w:b/>
+          <w:bCs/>
+          <w:sz w:val="26"/>
+          <w:szCs w:val="26"/>
+          <w:lang w:val="en-US"/>
+        </w:rPr>
+        <w:t>V</w:t>
+      </w:r>
+      <w:r>
+        <w:rPr>
+          <w:rFonts w:ascii="Cambria" w:hAnsi="Cambria" w:cstheme="majorHAnsi"/>
+          <w:b/>
+          <w:bCs/>
+          <w:sz w:val="26"/>
+          <w:szCs w:val="26"/>
+          <w:lang w:val="en-US"/>
+        </w:rPr>
+        <w:t xml:space="preserve">. </w:t>
+      </w:r>
+      <w:r>
+        <w:rPr>
+          <w:rFonts w:ascii="Cambria" w:hAnsi="Cambria" w:cstheme="majorHAnsi"/>
+          <w:b/>
+          <w:bCs/>
+          <w:sz w:val="26"/>
+          <w:szCs w:val="26"/>
+          <w:lang w:val="en-US"/>
+        </w:rPr>
+        <w:t>BÀI HỌC RÚT RA</w:t>
+      </w:r>
+      <w:bookmarkEnd w:id="55"/>
+    </w:p>
+    <w:p>
+      <w:pPr>
+        <w:spacing w:line="360" w:lineRule="auto"/>
+        <w:rPr>
+          <w:rFonts w:ascii="Cambria" w:hAnsi="Cambria" w:cstheme="majorHAnsi"/>
+          <w:sz w:val="26"/>
+          <w:szCs w:val="26"/>
+          <w:lang w:val="en-US"/>
+        </w:rPr>
+      </w:pPr>
+      <w:r>
+        <w:rPr>
+          <w:rFonts w:ascii="Cambria" w:hAnsi="Cambria" w:cstheme="majorHAnsi"/>
+          <w:sz w:val="26"/>
+          <w:szCs w:val="26"/>
+          <w:lang w:val="en-US"/>
+        </w:rPr>
+        <w:t xml:space="preserve">Quá trình xây dựng Activity và hoàn thiện Use Case hệ thống cho thấy rằng </w:t>
+      </w:r>
+      <w:r>
+        <w:rPr>
+          <w:rFonts w:ascii="Cambria" w:hAnsi="Cambria" w:cstheme="majorHAnsi"/>
+          <w:b/>
+          <w:bCs/>
+          <w:sz w:val="26"/>
+          <w:szCs w:val="26"/>
+          <w:lang w:val="en-US"/>
+        </w:rPr>
+        <w:t xml:space="preserve">ngay tại thời điểm mô tả chi tiết UC, cần tiến hành thiết kế giao diện (UI) song </w:t>
+      </w:r>
+      <w:r>
+        <w:rPr>
+          <w:rFonts w:ascii="Cambria" w:hAnsi="Cambria" w:cstheme="majorHAnsi"/>
+          <w:b/>
+          <w:bCs/>
+          <w:sz w:val="26"/>
+          <w:szCs w:val="26"/>
+          <w:lang w:val="en-US"/>
+        </w:rPr>
+        <w:lastRenderedPageBreak/>
+        <w:t>song</w:t>
+      </w:r>
+      <w:r>
+        <w:rPr>
+          <w:rFonts w:ascii="Cambria" w:hAnsi="Cambria" w:cstheme="majorHAnsi"/>
+          <w:sz w:val="26"/>
+          <w:szCs w:val="26"/>
+          <w:lang w:val="en-US"/>
+        </w:rPr>
+        <w:t>. Luồng trong UC chỉ thể hiện được logic và trải nghiệm ở mức khái niệm; việc đánh giá tính hợp lý, mức độ phù hợp và khả năng triển khai chỉ rõ ràng khi có giao diện cụ thể để đối chiếu.</w:t>
+      </w:r>
+    </w:p>
+    <w:p>
+      <w:pPr>
+        <w:spacing w:line="360" w:lineRule="auto"/>
+        <w:rPr>
+          <w:rFonts w:ascii="Cambria" w:hAnsi="Cambria" w:cstheme="majorHAnsi"/>
+          <w:sz w:val="26"/>
+          <w:szCs w:val="26"/>
+          <w:lang w:val="en-US"/>
+        </w:rPr>
+      </w:pPr>
+      <w:r>
+        <w:rPr>
+          <w:rFonts w:ascii="Cambria" w:hAnsi="Cambria" w:cstheme="majorHAnsi"/>
+          <w:sz w:val="26"/>
+          <w:szCs w:val="26"/>
+          <w:lang w:val="en-US"/>
+        </w:rPr>
+        <w:t xml:space="preserve">Nhờ sự hỗ trợ của các công cụ thiết kế UI, việc phác thảo màn hình diễn ra nhanh chóng và hoàn toàn có thể thực hiện đồng thời với quá trình mô tả UC. </w:t>
+      </w:r>
+      <w:r>
+        <w:rPr>
+          <w:rFonts w:ascii="Cambria" w:hAnsi="Cambria" w:cstheme="majorHAnsi"/>
+          <w:b/>
+          <w:bCs/>
+          <w:sz w:val="26"/>
+          <w:szCs w:val="26"/>
+          <w:lang w:val="en-US"/>
+        </w:rPr>
+        <w:t>Việc đối chiếu liên tục giữa UC và UI</w:t>
+      </w:r>
+      <w:r>
+        <w:rPr>
+          <w:rFonts w:ascii="Cambria" w:hAnsi="Cambria" w:cstheme="majorHAnsi"/>
+          <w:sz w:val="26"/>
+          <w:szCs w:val="26"/>
+          <w:lang w:val="en-US"/>
+        </w:rPr>
+        <w:t xml:space="preserve"> giúp phát hiện sớm các bất hợp lý, giảm thiểu sai sót, đồng thời tối ưu hóa luồng nghiệp vụ và thông tin hiển thị ngay từ giai đoạn đầu. Điều này giúp hạn chế tối đa việc chỉnh sửa phức tạp ở các bước sau.</w:t>
+      </w:r>
+    </w:p>
+    <w:p>
+      <w:pPr>
+        <w:spacing w:line="360" w:lineRule="auto"/>
+        <w:rPr>
+          <w:rFonts w:ascii="Cambria" w:hAnsi="Cambria" w:cstheme="majorHAnsi"/>
+          <w:sz w:val="26"/>
+          <w:szCs w:val="26"/>
+          <w:lang w:val="en-US"/>
+        </w:rPr>
+      </w:pPr>
+      <w:r>
+        <w:rPr>
+          <w:rFonts w:ascii="Cambria" w:hAnsi="Cambria" w:cstheme="majorHAnsi"/>
+          <w:sz w:val="26"/>
+          <w:szCs w:val="26"/>
+          <w:lang w:val="en-US"/>
+        </w:rPr>
+        <w:t xml:space="preserve">Khi </w:t>
+      </w:r>
+      <w:r>
+        <w:rPr>
+          <w:rFonts w:ascii="Cambria" w:hAnsi="Cambria" w:cstheme="majorHAnsi"/>
+          <w:b/>
+          <w:bCs/>
+          <w:sz w:val="26"/>
+          <w:szCs w:val="26"/>
+          <w:lang w:val="en-US"/>
+        </w:rPr>
+        <w:t>UI và UC đã thống nhất</w:t>
+      </w:r>
+      <w:r>
+        <w:rPr>
+          <w:rFonts w:ascii="Cambria" w:hAnsi="Cambria" w:cstheme="majorHAnsi"/>
+          <w:sz w:val="26"/>
+          <w:szCs w:val="26"/>
+          <w:lang w:val="en-US"/>
+        </w:rPr>
+        <w:t>, các giai đoạn tiếp theo như thiết kế cơ sở dữ liệu, sơ đồ lớp và sequence diagram có thể được triển khai thuận lợi, đồng bộ và chính xác hơn</w:t>
+      </w:r>
+      <w:r>
+        <w:rPr>
+          <w:rFonts w:ascii="Cambria" w:hAnsi="Cambria" w:cstheme="majorHAnsi"/>
+          <w:sz w:val="26"/>
+          <w:szCs w:val="26"/>
+          <w:lang w:val="en-US"/>
+        </w:rPr>
+        <w:t xml:space="preserve"> vì nó được tiến hành dựa trên nhưng gì đã được xác minh ở mức trừu tượng cao hơn.</w:t>
+      </w:r>
+    </w:p>
+    <w:p>
+      <w:pPr>
+        <w:spacing w:line="360" w:lineRule="auto"/>
+        <w:rPr>
+          <w:rFonts w:ascii="Cambria" w:hAnsi="Cambria" w:cstheme="majorHAnsi"/>
+          <w:sz w:val="26"/>
+          <w:szCs w:val="26"/>
+          <w:lang w:val="en-US"/>
+        </w:rPr>
+      </w:pPr>
+      <w:r>
+        <w:rPr>
+          <w:rFonts w:ascii="Cambria" w:hAnsi="Cambria" w:cstheme="majorHAnsi"/>
+          <w:sz w:val="26"/>
+          <w:szCs w:val="26"/>
+          <w:lang w:val="en-US"/>
+        </w:rPr>
+        <w:t>Khi làm bài vướng mắc phần sau thì quay lại sửa UC và UI rất mệt, mọi thứ dễ rối tung lên, nhất là khi là nh</w:t>
+      </w:r>
+      <w:r>
+        <w:rPr>
+          <w:rFonts w:ascii="Cambria" w:hAnsi="Cambria" w:cstheme="majorHAnsi"/>
+          <w:sz w:val="26"/>
+          <w:szCs w:val="26"/>
+          <w:lang w:val="en-US"/>
+        </w:rPr>
+        <w:tab/>
+        <w:t>óm, mỗi người 1 phát hiện, 1 ý kiến.</w:t>
+      </w:r>
+    </w:p>
     <w:sectPr>
-      <w:footerReference w:type="default" r:id="rId24"/>
+      <w:footerReference w:type="default" r:id="rId25"/>
       <w:pgSz w:w="11906" w:h="16838" w:code="9"/>
       <w:pgMar w:top="1440" w:right="1440" w:bottom="1440" w:left="1440" w:header="708" w:footer="432" w:gutter="0"/>
       <w:pgNumType w:start="1"/>
@@ -54931,6 +55317,25 @@
       <w:spacing w:after="0" w:line="240" w:lineRule="auto"/>
     </w:pPr>
   </w:style>
+  <w:style w:type="paragraph" w:styleId="NormalWeb">
+    <w:name w:val="Normal (Web)"/>
+    <w:basedOn w:val="Normal"/>
+    <w:uiPriority w:val="99"/>
+    <w:semiHidden/>
+    <w:unhideWhenUsed/>
+    <w:rsid w:val="00A41FC3"/>
+    <w:pPr>
+      <w:spacing w:before="100" w:beforeAutospacing="1" w:after="100" w:afterAutospacing="1" w:line="240" w:lineRule="auto"/>
+    </w:pPr>
+    <w:rPr>
+      <w:rFonts w:ascii="Times New Roman" w:eastAsia="Times New Roman" w:hAnsi="Times New Roman" w:cs="Times New Roman"/>
+      <w:kern w:val="0"/>
+      <w:sz w:val="24"/>
+      <w:szCs w:val="24"/>
+      <w:lang w:val="en-US"/>
+      <w14:ligatures w14:val="none"/>
+    </w:rPr>
+  </w:style>
 </w:styles>
 </file>
 

</xml_diff>